<commit_message>
chore: update upload image, ui, logic invoice information
</commit_message>
<xml_diff>
--- a/public/preview/template-user.docx
+++ b/public/preview/template-user.docx
@@ -1,6 +1,6 @@
 
 <file path=word/document.xml><?xml version="1.0" encoding="utf-8"?>
-<w:document xmlns:wpc="http://schemas.microsoft.com/office/word/2010/wordprocessingCanvas" xmlns:cx="http://schemas.microsoft.com/office/drawing/2014/chartex" xmlns:cx1="http://schemas.microsoft.com/office/drawing/2015/9/8/chartex" xmlns:cx2="http://schemas.microsoft.com/office/drawing/2015/10/21/chartex" xmlns:cx3="http://schemas.microsoft.com/office/drawing/2016/5/9/chartex" xmlns:cx4="http://schemas.microsoft.com/office/drawing/2016/5/10/chartex" xmlns:cx5="http://schemas.microsoft.com/office/drawing/2016/5/11/chartex" xmlns:cx6="http://schemas.microsoft.com/office/drawing/2016/5/12/chartex" xmlns:cx7="http://schemas.microsoft.com/office/drawing/2016/5/13/chartex" xmlns:cx8="http://schemas.microsoft.com/office/drawing/2016/5/14/chartex" xmlns:mc="http://schemas.openxmlformats.org/markup-compatibility/2006" xmlns:aink="http://schemas.microsoft.com/office/drawing/2016/ink" xmlns:am3d="http://schemas.microsoft.com/office/drawing/2017/model3d" xmlns:o="urn:schemas-microsoft-com:office:office" xmlns:oel="http://schemas.microsoft.com/office/2019/extlst" xmlns:r="http://schemas.openxmlformats.org/officeDocument/2006/relationships" xmlns:m="http://schemas.openxmlformats.org/officeDocument/2006/math" xmlns:v="urn:schemas-microsoft-com:vml" xmlns:wp14="http://schemas.microsoft.com/office/word/2010/wordprocessingDrawing" xmlns:wp="http://schemas.openxmlformats.org/drawingml/2006/wordprocessingDrawing" xmlns:w10="urn:schemas-microsoft-com:office:word" xmlns:w="http://schemas.openxmlformats.org/wordprocessingml/2006/main" xmlns:w14="http://schemas.microsoft.com/office/word/2010/wordml" xmlns:w15="http://schemas.microsoft.com/office/word/2012/wordml" xmlns:w16cex="http://schemas.microsoft.com/office/word/2018/wordml/cex" xmlns:w16cid="http://schemas.microsoft.com/office/word/2016/wordml/cid" xmlns:w16="http://schemas.microsoft.com/office/word/2018/wordml" xmlns:w16sdtdh="http://schemas.microsoft.com/office/word/2020/wordml/sdtdatahash" xmlns:w16se="http://schemas.microsoft.com/office/word/2015/wordml/symex" xmlns:wpg="http://schemas.microsoft.com/office/word/2010/wordprocessingGroup" xmlns:wpi="http://schemas.microsoft.com/office/word/2010/wordprocessingInk" xmlns:wne="http://schemas.microsoft.com/office/word/2006/wordml" xmlns:wps="http://schemas.microsoft.com/office/word/2010/wordprocessingShape" mc:Ignorable="w14 w15 w16se w16cid w16 w16cex w16sdtdh wp14">
+<w:document xmlns:wpc="http://schemas.microsoft.com/office/word/2010/wordprocessingCanvas" xmlns:cx="http://schemas.microsoft.com/office/drawing/2014/chartex" xmlns:cx1="http://schemas.microsoft.com/office/drawing/2015/9/8/chartex" xmlns:cx2="http://schemas.microsoft.com/office/drawing/2015/10/21/chartex" xmlns:cx3="http://schemas.microsoft.com/office/drawing/2016/5/9/chartex" xmlns:cx4="http://schemas.microsoft.com/office/drawing/2016/5/10/chartex" xmlns:cx5="http://schemas.microsoft.com/office/drawing/2016/5/11/chartex" xmlns:cx6="http://schemas.microsoft.com/office/drawing/2016/5/12/chartex" xmlns:cx7="http://schemas.microsoft.com/office/drawing/2016/5/13/chartex" xmlns:cx8="http://schemas.microsoft.com/office/drawing/2016/5/14/chartex" xmlns:mc="http://schemas.openxmlformats.org/markup-compatibility/2006" xmlns:aink="http://schemas.microsoft.com/office/drawing/2016/ink" xmlns:am3d="http://schemas.microsoft.com/office/drawing/2017/model3d" xmlns:o="urn:schemas-microsoft-com:office:office" xmlns:oel="http://schemas.microsoft.com/office/2019/extlst" xmlns:r="http://schemas.openxmlformats.org/officeDocument/2006/relationships" xmlns:m="http://schemas.openxmlformats.org/officeDocument/2006/math" xmlns:v="urn:schemas-microsoft-com:vml" xmlns:wp14="http://schemas.microsoft.com/office/word/2010/wordprocessingDrawing" xmlns:wp="http://schemas.openxmlformats.org/drawingml/2006/wordprocessingDrawing" xmlns:w10="urn:schemas-microsoft-com:office:word" xmlns:w="http://schemas.openxmlformats.org/wordprocessingml/2006/main" xmlns:w14="http://schemas.microsoft.com/office/word/2010/wordml" xmlns:w15="http://schemas.microsoft.com/office/word/2012/wordml" xmlns:w16cex="http://schemas.microsoft.com/office/word/2018/wordml/cex" xmlns:w16cid="http://schemas.microsoft.com/office/word/2016/wordml/cid" xmlns:w16="http://schemas.microsoft.com/office/word/2018/wordml" xmlns:w16du="http://schemas.microsoft.com/office/word/2023/wordml/word16du" xmlns:w16sdtdh="http://schemas.microsoft.com/office/word/2020/wordml/sdtdatahash" xmlns:w16sdtfl="http://schemas.microsoft.com/office/word/2024/wordml/sdtformatlock" xmlns:w16se="http://schemas.microsoft.com/office/word/2015/wordml/symex" xmlns:wpg="http://schemas.microsoft.com/office/word/2010/wordprocessingGroup" xmlns:wpi="http://schemas.microsoft.com/office/word/2010/wordprocessingInk" xmlns:wne="http://schemas.microsoft.com/office/word/2006/wordml" xmlns:wps="http://schemas.microsoft.com/office/word/2010/wordprocessingShape" mc:Ignorable="w14 w15 w16se w16cid w16 w16cex w16sdtdh w16sdtfl w16du wp14">
   <w:body>
     <w:p>
       <w:pPr>
@@ -879,7 +879,25 @@
                 <w:b w:val="0"/>
                 <w:bCs w:val="0"/>
               </w:rPr>
-              <w:t>Revenue Youtube MM/YYYY</w:t>
+              <w:t xml:space="preserve">Revenue </w:t>
+            </w:r>
+            <w:proofErr w:type="spellStart"/>
+            <w:r>
+              <w:rPr>
+                <w:rFonts w:cstheme="minorHAnsi"/>
+                <w:b w:val="0"/>
+                <w:bCs w:val="0"/>
+              </w:rPr>
+              <w:t>Youtube</w:t>
+            </w:r>
+            <w:proofErr w:type="spellEnd"/>
+            <w:r>
+              <w:rPr>
+                <w:rFonts w:cstheme="minorHAnsi"/>
+                <w:b w:val="0"/>
+                <w:bCs w:val="0"/>
+              </w:rPr>
+              <w:t xml:space="preserve"> MM/YYYY</w:t>
             </w:r>
           </w:p>
         </w:tc>
@@ -1139,8 +1157,7 @@
       <w:tblGrid>
         <w:gridCol w:w="2340"/>
         <w:gridCol w:w="265"/>
-        <w:gridCol w:w="2705"/>
-        <w:gridCol w:w="4040"/>
+        <w:gridCol w:w="6745"/>
       </w:tblGrid>
       <w:tr>
         <w:trPr>
@@ -1173,7 +1190,7 @@
         </w:tc>
         <w:tc>
           <w:tcPr>
-            <w:tcW w:w="2705" w:type="dxa"/>
+            <w:tcW w:w="6745" w:type="dxa"/>
             <w:shd w:val="clear" w:color="auto" w:fill="2F5496" w:themeFill="accent1" w:themeFillShade="BF"/>
             <w:vAlign w:val="center"/>
           </w:tcPr>
@@ -1185,28 +1202,6 @@
                 <w:color w:val="FFFFFF" w:themeColor="background1"/>
               </w:rPr>
             </w:pPr>
-          </w:p>
-        </w:tc>
-        <w:tc>
-          <w:tcPr>
-            <w:tcW w:w="4040" w:type="dxa"/>
-            <w:vAlign w:val="center"/>
-          </w:tcPr>
-          <w:p>
-            <w:pPr>
-              <w:cnfStyle w:val="100000000000" w:firstRow="1" w:lastRow="0" w:firstColumn="0" w:lastColumn="0" w:oddVBand="0" w:evenVBand="0" w:oddHBand="0" w:evenHBand="0" w:firstRowFirstColumn="0" w:firstRowLastColumn="0" w:lastRowFirstColumn="0" w:lastRowLastColumn="0"/>
-              <w:rPr>
-                <w:rFonts w:cstheme="minorHAnsi"/>
-                <w:color w:val="FFFFFF" w:themeColor="background1"/>
-              </w:rPr>
-            </w:pPr>
-            <w:r>
-              <w:rPr>
-                <w:rFonts w:cstheme="minorHAnsi"/>
-                <w:color w:val="FFFFFF" w:themeColor="background1"/>
-              </w:rPr>
-              <w:t>TOTAL</w:t>
-            </w:r>
           </w:p>
         </w:tc>
       </w:tr>
@@ -1241,7 +1236,7 @@
         <w:tc>
           <w:tcPr>
             <w:tcW w:w="7010" w:type="dxa"/>
-            <w:gridSpan w:val="3"/>
+            <w:gridSpan w:val="2"/>
             <w:vAlign w:val="center"/>
           </w:tcPr>
           <w:p>
@@ -1282,7 +1277,7 @@
         <w:tc>
           <w:tcPr>
             <w:tcW w:w="7010" w:type="dxa"/>
-            <w:gridSpan w:val="3"/>
+            <w:gridSpan w:val="2"/>
             <w:vAlign w:val="center"/>
           </w:tcPr>
           <w:p>
@@ -1326,7 +1321,7 @@
         <w:tc>
           <w:tcPr>
             <w:tcW w:w="7010" w:type="dxa"/>
-            <w:gridSpan w:val="3"/>
+            <w:gridSpan w:val="2"/>
             <w:vAlign w:val="center"/>
           </w:tcPr>
           <w:p>
@@ -1367,7 +1362,7 @@
         <w:tc>
           <w:tcPr>
             <w:tcW w:w="7010" w:type="dxa"/>
-            <w:gridSpan w:val="3"/>
+            <w:gridSpan w:val="2"/>
             <w:vAlign w:val="center"/>
           </w:tcPr>
           <w:p>
@@ -1411,7 +1406,7 @@
         <w:tc>
           <w:tcPr>
             <w:tcW w:w="7010" w:type="dxa"/>
-            <w:gridSpan w:val="3"/>
+            <w:gridSpan w:val="2"/>
             <w:vAlign w:val="center"/>
           </w:tcPr>
           <w:p>
@@ -1482,7 +1477,7 @@
 </file>
 
 <file path=word/styles.xml><?xml version="1.0" encoding="utf-8"?>
-<w:styles xmlns:mc="http://schemas.openxmlformats.org/markup-compatibility/2006" xmlns:r="http://schemas.openxmlformats.org/officeDocument/2006/relationships" xmlns:w="http://schemas.openxmlformats.org/wordprocessingml/2006/main" xmlns:w14="http://schemas.microsoft.com/office/word/2010/wordml" xmlns:w15="http://schemas.microsoft.com/office/word/2012/wordml" xmlns:w16cex="http://schemas.microsoft.com/office/word/2018/wordml/cex" xmlns:w16cid="http://schemas.microsoft.com/office/word/2016/wordml/cid" xmlns:w16="http://schemas.microsoft.com/office/word/2018/wordml" xmlns:w16sdtdh="http://schemas.microsoft.com/office/word/2020/wordml/sdtdatahash" xmlns:w16se="http://schemas.microsoft.com/office/word/2015/wordml/symex" mc:Ignorable="w14 w15 w16se w16cid w16 w16cex w16sdtdh">
+<w:styles xmlns:mc="http://schemas.openxmlformats.org/markup-compatibility/2006" xmlns:r="http://schemas.openxmlformats.org/officeDocument/2006/relationships" xmlns:w="http://schemas.openxmlformats.org/wordprocessingml/2006/main" xmlns:w14="http://schemas.microsoft.com/office/word/2010/wordml" xmlns:w15="http://schemas.microsoft.com/office/word/2012/wordml" xmlns:w16cex="http://schemas.microsoft.com/office/word/2018/wordml/cex" xmlns:w16cid="http://schemas.microsoft.com/office/word/2016/wordml/cid" xmlns:w16="http://schemas.microsoft.com/office/word/2018/wordml" xmlns:w16du="http://schemas.microsoft.com/office/word/2023/wordml/word16du" xmlns:w16sdtdh="http://schemas.microsoft.com/office/word/2020/wordml/sdtdatahash" xmlns:w16sdtfl="http://schemas.microsoft.com/office/word/2024/wordml/sdtformatlock" xmlns:w16se="http://schemas.microsoft.com/office/word/2015/wordml/symex" mc:Ignorable="w14 w15 w16se w16cid w16 w16cex w16sdtdh w16sdtfl w16du">
   <w:docDefaults>
     <w:rPrDefault>
       <w:rPr>
@@ -1883,6 +1878,7 @@
   <w:style w:type="character" w:default="1" w:styleId="DefaultParagraphFont">
     <w:name w:val="Default Paragraph Font"/>
     <w:uiPriority w:val="1"/>
+    <w:semiHidden/>
     <w:unhideWhenUsed/>
   </w:style>
   <w:style w:type="table" w:default="1" w:styleId="TableNormal">

</xml_diff>

<commit_message>
chore: test bug signature
</commit_message>
<xml_diff>
--- a/public/preview/template-user.docx
+++ b/public/preview/template-user.docx
@@ -29,7 +29,7 @@
     <w:tbl>
       <w:tblPr>
         <w:tblStyle w:val="PlainTable1"/>
-        <w:tblW w:w="9355" w:type="dxa"/>
+        <w:tblW w:w="10705" w:type="dxa"/>
         <w:tblBorders>
           <w:top w:val="single" w:sz="4" w:space="0" w:color="auto"/>
           <w:left w:val="single" w:sz="4" w:space="0" w:color="auto"/>
@@ -41,27 +41,25 @@
         <w:tblLook w:val="04A0" w:firstRow="1" w:lastRow="0" w:firstColumn="1" w:lastColumn="0" w:noHBand="0" w:noVBand="1"/>
       </w:tblPr>
       <w:tblGrid>
-        <w:gridCol w:w="1075"/>
-        <w:gridCol w:w="4230"/>
-        <w:gridCol w:w="1350"/>
-        <w:gridCol w:w="1080"/>
-        <w:gridCol w:w="1620"/>
+        <w:gridCol w:w="1530"/>
+        <w:gridCol w:w="3960"/>
+        <w:gridCol w:w="1710"/>
+        <w:gridCol w:w="3505"/>
       </w:tblGrid>
       <w:tr>
         <w:trPr>
+          <w:gridAfter w:val="2"/>
           <w:cnfStyle w:val="100000000000" w:firstRow="1" w:lastRow="0" w:firstColumn="0" w:lastColumn="0" w:oddVBand="0" w:evenVBand="0" w:oddHBand="0" w:evenHBand="0" w:firstRowFirstColumn="0" w:firstRowLastColumn="0" w:lastRowFirstColumn="0" w:lastRowLastColumn="0"/>
+          <w:wAfter w:w="5215" w:type="dxa"/>
           <w:trHeight w:val="368"/>
         </w:trPr>
         <w:tc>
           <w:tcPr>
             <w:cnfStyle w:val="001000000000" w:firstRow="0" w:lastRow="0" w:firstColumn="1" w:lastColumn="0" w:oddVBand="0" w:evenVBand="0" w:oddHBand="0" w:evenHBand="0" w:firstRowFirstColumn="0" w:firstRowLastColumn="0" w:lastRowFirstColumn="0" w:lastRowLastColumn="0"/>
-            <w:tcW w:w="5305" w:type="dxa"/>
+            <w:tcW w:w="5490" w:type="dxa"/>
             <w:gridSpan w:val="2"/>
             <w:tcBorders>
-              <w:top w:val="nil"/>
-              <w:left w:val="nil"/>
-              <w:bottom w:val="nil"/>
-              <w:right w:val="nil"/>
+              <w:bottom w:val="nil"/>
             </w:tcBorders>
             <w:shd w:val="clear" w:color="auto" w:fill="2F5496" w:themeFill="accent1" w:themeFillShade="BF"/>
             <w:vAlign w:val="center"/>
@@ -70,8 +68,6 @@
             <w:pPr>
               <w:rPr>
                 <w:rFonts w:cstheme="minorHAnsi"/>
-                <w:b w:val="0"/>
-                <w:bCs w:val="0"/>
                 <w:color w:val="FFFFFF" w:themeColor="background1"/>
               </w:rPr>
             </w:pPr>
@@ -103,70 +99,6 @@
               </w:rPr>
               <w:t>INFORMATION</w:t>
             </w:r>
-          </w:p>
-        </w:tc>
-        <w:tc>
-          <w:tcPr>
-            <w:tcW w:w="1350" w:type="dxa"/>
-            <w:tcBorders>
-              <w:top w:val="nil"/>
-              <w:left w:val="nil"/>
-              <w:bottom w:val="nil"/>
-              <w:right w:val="nil"/>
-            </w:tcBorders>
-            <w:shd w:val="clear" w:color="auto" w:fill="FFFFFF" w:themeFill="background1"/>
-            <w:vAlign w:val="center"/>
-          </w:tcPr>
-          <w:p>
-            <w:pPr>
-              <w:cnfStyle w:val="100000000000" w:firstRow="1" w:lastRow="0" w:firstColumn="0" w:lastColumn="0" w:oddVBand="0" w:evenVBand="0" w:oddHBand="0" w:evenHBand="0" w:firstRowFirstColumn="0" w:firstRowLastColumn="0" w:lastRowFirstColumn="0" w:lastRowLastColumn="0"/>
-              <w:rPr>
-                <w:rFonts w:cstheme="minorHAnsi"/>
-                <w:color w:val="FFFFFF" w:themeColor="background1"/>
-              </w:rPr>
-            </w:pPr>
-          </w:p>
-        </w:tc>
-        <w:tc>
-          <w:tcPr>
-            <w:tcW w:w="1080" w:type="dxa"/>
-            <w:tcBorders>
-              <w:top w:val="nil"/>
-              <w:left w:val="nil"/>
-              <w:bottom w:val="nil"/>
-              <w:right w:val="nil"/>
-            </w:tcBorders>
-            <w:shd w:val="clear" w:color="auto" w:fill="FFFFFF" w:themeFill="background1"/>
-          </w:tcPr>
-          <w:p>
-            <w:pPr>
-              <w:cnfStyle w:val="100000000000" w:firstRow="1" w:lastRow="0" w:firstColumn="0" w:lastColumn="0" w:oddVBand="0" w:evenVBand="0" w:oddHBand="0" w:evenHBand="0" w:firstRowFirstColumn="0" w:firstRowLastColumn="0" w:lastRowFirstColumn="0" w:lastRowLastColumn="0"/>
-              <w:rPr>
-                <w:rFonts w:cstheme="minorHAnsi"/>
-                <w:color w:val="FFFFFF" w:themeColor="background1"/>
-              </w:rPr>
-            </w:pPr>
-          </w:p>
-        </w:tc>
-        <w:tc>
-          <w:tcPr>
-            <w:tcW w:w="1620" w:type="dxa"/>
-            <w:tcBorders>
-              <w:top w:val="nil"/>
-              <w:left w:val="nil"/>
-              <w:bottom w:val="nil"/>
-              <w:right w:val="nil"/>
-            </w:tcBorders>
-            <w:shd w:val="clear" w:color="auto" w:fill="FFFFFF" w:themeFill="background1"/>
-          </w:tcPr>
-          <w:p>
-            <w:pPr>
-              <w:cnfStyle w:val="100000000000" w:firstRow="1" w:lastRow="0" w:firstColumn="0" w:lastColumn="0" w:oddVBand="0" w:evenVBand="0" w:oddHBand="0" w:evenHBand="0" w:firstRowFirstColumn="0" w:firstRowLastColumn="0" w:lastRowFirstColumn="0" w:lastRowLastColumn="0"/>
-              <w:rPr>
-                <w:rFonts w:cstheme="minorHAnsi"/>
-                <w:color w:val="FFFFFF" w:themeColor="background1"/>
-              </w:rPr>
-            </w:pPr>
           </w:p>
         </w:tc>
       </w:tr>
@@ -177,7 +109,7 @@
         <w:tc>
           <w:tcPr>
             <w:cnfStyle w:val="001000000000" w:firstRow="0" w:lastRow="0" w:firstColumn="1" w:lastColumn="0" w:oddVBand="0" w:evenVBand="0" w:oddHBand="0" w:evenHBand="0" w:firstRowFirstColumn="0" w:firstRowLastColumn="0" w:lastRowFirstColumn="0" w:lastRowLastColumn="0"/>
-            <w:tcW w:w="1075" w:type="dxa"/>
+            <w:tcW w:w="1530" w:type="dxa"/>
             <w:tcBorders>
               <w:top w:val="nil"/>
               <w:left w:val="nil"/>
@@ -188,6 +120,7 @@
           </w:tcPr>
           <w:p>
             <w:pPr>
+              <w:spacing w:line="312" w:lineRule="auto"/>
               <w:rPr>
                 <w:rFonts w:cstheme="minorHAnsi"/>
                 <w:b w:val="0"/>
@@ -202,12 +135,27 @@
               </w:rPr>
               <w:t>Name</w:t>
             </w:r>
-          </w:p>
-        </w:tc>
-        <w:tc>
-          <w:tcPr>
-            <w:tcW w:w="5580" w:type="dxa"/>
-            <w:gridSpan w:val="2"/>
+            <w:r>
+              <w:rPr>
+                <w:rFonts w:cstheme="minorHAnsi"/>
+                <w:b w:val="0"/>
+                <w:bCs w:val="0"/>
+              </w:rPr>
+              <w:t>:</w:t>
+            </w:r>
+            <w:r>
+              <w:rPr>
+                <w:rFonts w:cstheme="minorHAnsi"/>
+                <w:b w:val="0"/>
+                <w:bCs w:val="0"/>
+              </w:rPr>
+              <w:t xml:space="preserve"> </w:t>
+            </w:r>
+          </w:p>
+        </w:tc>
+        <w:tc>
+          <w:tcPr>
+            <w:tcW w:w="3960" w:type="dxa"/>
             <w:tcBorders>
               <w:top w:val="nil"/>
               <w:left w:val="nil"/>
@@ -218,6 +166,7 @@
           </w:tcPr>
           <w:p>
             <w:pPr>
+              <w:spacing w:line="312" w:lineRule="auto"/>
               <w:cnfStyle w:val="000000100000" w:firstRow="0" w:lastRow="0" w:firstColumn="0" w:lastColumn="0" w:oddVBand="0" w:evenVBand="0" w:oddHBand="1" w:evenHBand="0" w:firstRowFirstColumn="0" w:firstRowLastColumn="0" w:lastRowFirstColumn="0" w:lastRowLastColumn="0"/>
               <w:rPr>
                 <w:rFonts w:cstheme="minorHAnsi"/>
@@ -227,7 +176,7 @@
         </w:tc>
         <w:tc>
           <w:tcPr>
-            <w:tcW w:w="1080" w:type="dxa"/>
+            <w:tcW w:w="1710" w:type="dxa"/>
             <w:tcBorders>
               <w:top w:val="nil"/>
               <w:left w:val="nil"/>
@@ -238,6 +187,7 @@
           </w:tcPr>
           <w:p>
             <w:pPr>
+              <w:spacing w:line="312" w:lineRule="auto"/>
               <w:cnfStyle w:val="000000100000" w:firstRow="0" w:lastRow="0" w:firstColumn="0" w:lastColumn="0" w:oddVBand="0" w:evenVBand="0" w:oddHBand="1" w:evenHBand="0" w:firstRowFirstColumn="0" w:firstRowLastColumn="0" w:lastRowFirstColumn="0" w:lastRowLastColumn="0"/>
               <w:rPr>
                 <w:rFonts w:cstheme="minorHAnsi"/>
@@ -251,13 +201,21 @@
                 <w:b/>
                 <w:bCs/>
               </w:rPr>
+              <w:t xml:space="preserve">              </w:t>
+            </w:r>
+            <w:r>
+              <w:rPr>
+                <w:rFonts w:cstheme="minorHAnsi"/>
+                <w:b/>
+                <w:bCs/>
+              </w:rPr>
               <w:t>DATE</w:t>
             </w:r>
           </w:p>
         </w:tc>
         <w:tc>
           <w:tcPr>
-            <w:tcW w:w="1620" w:type="dxa"/>
+            <w:tcW w:w="3505" w:type="dxa"/>
             <w:tcBorders>
               <w:top w:val="nil"/>
               <w:left w:val="nil"/>
@@ -268,6 +226,7 @@
           </w:tcPr>
           <w:p>
             <w:pPr>
+              <w:spacing w:line="312" w:lineRule="auto"/>
               <w:cnfStyle w:val="000000100000" w:firstRow="0" w:lastRow="0" w:firstColumn="0" w:lastColumn="0" w:oddVBand="0" w:evenVBand="0" w:oddHBand="1" w:evenHBand="0" w:firstRowFirstColumn="0" w:firstRowLastColumn="0" w:lastRowFirstColumn="0" w:lastRowLastColumn="0"/>
               <w:rPr>
                 <w:rFonts w:cstheme="minorHAnsi"/>
@@ -286,7 +245,7 @@
         <w:tc>
           <w:tcPr>
             <w:cnfStyle w:val="001000000000" w:firstRow="0" w:lastRow="0" w:firstColumn="1" w:lastColumn="0" w:oddVBand="0" w:evenVBand="0" w:oddHBand="0" w:evenHBand="0" w:firstRowFirstColumn="0" w:firstRowLastColumn="0" w:lastRowFirstColumn="0" w:lastRowLastColumn="0"/>
-            <w:tcW w:w="1075" w:type="dxa"/>
+            <w:tcW w:w="1530" w:type="dxa"/>
             <w:tcBorders>
               <w:top w:val="nil"/>
               <w:left w:val="nil"/>
@@ -297,6 +256,7 @@
           </w:tcPr>
           <w:p>
             <w:pPr>
+              <w:spacing w:line="312" w:lineRule="auto"/>
               <w:rPr>
                 <w:rFonts w:cstheme="minorHAnsi"/>
                 <w:b w:val="0"/>
@@ -311,12 +271,27 @@
               </w:rPr>
               <w:t>Address</w:t>
             </w:r>
-          </w:p>
-        </w:tc>
-        <w:tc>
-          <w:tcPr>
-            <w:tcW w:w="5580" w:type="dxa"/>
-            <w:gridSpan w:val="2"/>
+            <w:r>
+              <w:rPr>
+                <w:rFonts w:cstheme="minorHAnsi"/>
+                <w:b w:val="0"/>
+                <w:bCs w:val="0"/>
+              </w:rPr>
+              <w:t>:</w:t>
+            </w:r>
+            <w:r>
+              <w:rPr>
+                <w:rFonts w:cstheme="minorHAnsi"/>
+                <w:b w:val="0"/>
+                <w:bCs w:val="0"/>
+              </w:rPr>
+              <w:t xml:space="preserve"> </w:t>
+            </w:r>
+          </w:p>
+        </w:tc>
+        <w:tc>
+          <w:tcPr>
+            <w:tcW w:w="3960" w:type="dxa"/>
             <w:tcBorders>
               <w:top w:val="nil"/>
               <w:left w:val="nil"/>
@@ -327,6 +302,7 @@
           </w:tcPr>
           <w:p>
             <w:pPr>
+              <w:spacing w:line="312" w:lineRule="auto"/>
               <w:cnfStyle w:val="000000000000" w:firstRow="0" w:lastRow="0" w:firstColumn="0" w:lastColumn="0" w:oddVBand="0" w:evenVBand="0" w:oddHBand="0" w:evenHBand="0" w:firstRowFirstColumn="0" w:firstRowLastColumn="0" w:lastRowFirstColumn="0" w:lastRowLastColumn="0"/>
               <w:rPr>
                 <w:rFonts w:cstheme="minorHAnsi"/>
@@ -338,7 +314,7 @@
         </w:tc>
         <w:tc>
           <w:tcPr>
-            <w:tcW w:w="1080" w:type="dxa"/>
+            <w:tcW w:w="1710" w:type="dxa"/>
             <w:tcBorders>
               <w:top w:val="nil"/>
               <w:left w:val="nil"/>
@@ -349,6 +325,7 @@
           </w:tcPr>
           <w:p>
             <w:pPr>
+              <w:spacing w:line="312" w:lineRule="auto"/>
               <w:cnfStyle w:val="000000000000" w:firstRow="0" w:lastRow="0" w:firstColumn="0" w:lastColumn="0" w:oddVBand="0" w:evenVBand="0" w:oddHBand="0" w:evenHBand="0" w:firstRowFirstColumn="0" w:firstRowLastColumn="0" w:lastRowFirstColumn="0" w:lastRowLastColumn="0"/>
               <w:rPr>
                 <w:rFonts w:cstheme="minorHAnsi"/>
@@ -362,13 +339,21 @@
                 <w:b/>
                 <w:bCs/>
               </w:rPr>
+              <w:t xml:space="preserve">              </w:t>
+            </w:r>
+            <w:r>
+              <w:rPr>
+                <w:rFonts w:cstheme="minorHAnsi"/>
+                <w:b/>
+                <w:bCs/>
+              </w:rPr>
               <w:t>INVOICE</w:t>
             </w:r>
           </w:p>
         </w:tc>
         <w:tc>
           <w:tcPr>
-            <w:tcW w:w="1620" w:type="dxa"/>
+            <w:tcW w:w="3505" w:type="dxa"/>
             <w:tcBorders>
               <w:top w:val="nil"/>
               <w:left w:val="nil"/>
@@ -379,6 +364,7 @@
           </w:tcPr>
           <w:p>
             <w:pPr>
+              <w:spacing w:line="312" w:lineRule="auto"/>
               <w:cnfStyle w:val="000000000000" w:firstRow="0" w:lastRow="0" w:firstColumn="0" w:lastColumn="0" w:oddVBand="0" w:evenVBand="0" w:oddHBand="0" w:evenHBand="0" w:firstRowFirstColumn="0" w:firstRowLastColumn="0" w:lastRowFirstColumn="0" w:lastRowLastColumn="0"/>
               <w:rPr>
                 <w:rFonts w:cstheme="minorHAnsi"/>
@@ -400,7 +386,7 @@
         <w:tc>
           <w:tcPr>
             <w:cnfStyle w:val="001000000000" w:firstRow="0" w:lastRow="0" w:firstColumn="1" w:lastColumn="0" w:oddVBand="0" w:evenVBand="0" w:oddHBand="0" w:evenHBand="0" w:firstRowFirstColumn="0" w:firstRowLastColumn="0" w:lastRowFirstColumn="0" w:lastRowLastColumn="0"/>
-            <w:tcW w:w="1075" w:type="dxa"/>
+            <w:tcW w:w="1530" w:type="dxa"/>
             <w:tcBorders>
               <w:top w:val="nil"/>
               <w:left w:val="nil"/>
@@ -411,26 +397,44 @@
           </w:tcPr>
           <w:p>
             <w:pPr>
-              <w:rPr>
-                <w:rFonts w:cstheme="minorHAnsi"/>
-                <w:b w:val="0"/>
-                <w:bCs w:val="0"/>
-              </w:rPr>
-            </w:pPr>
-            <w:r>
-              <w:rPr>
-                <w:rFonts w:cstheme="minorHAnsi"/>
-                <w:b w:val="0"/>
-                <w:bCs w:val="0"/>
-              </w:rPr>
-              <w:t xml:space="preserve">Zip Code </w:t>
-            </w:r>
-          </w:p>
-        </w:tc>
-        <w:tc>
-          <w:tcPr>
-            <w:tcW w:w="5580" w:type="dxa"/>
-            <w:gridSpan w:val="2"/>
+              <w:spacing w:line="312" w:lineRule="auto"/>
+              <w:rPr>
+                <w:rFonts w:cstheme="minorHAnsi"/>
+                <w:b w:val="0"/>
+                <w:bCs w:val="0"/>
+              </w:rPr>
+            </w:pPr>
+            <w:proofErr w:type="spellStart"/>
+            <w:r>
+              <w:rPr>
+                <w:rFonts w:cstheme="minorHAnsi"/>
+                <w:b w:val="0"/>
+                <w:bCs w:val="0"/>
+              </w:rPr>
+              <w:t>ZipCode</w:t>
+            </w:r>
+            <w:proofErr w:type="spellEnd"/>
+            <w:r>
+              <w:rPr>
+                <w:rFonts w:cstheme="minorHAnsi"/>
+                <w:b w:val="0"/>
+                <w:bCs w:val="0"/>
+              </w:rPr>
+              <w:t>:</w:t>
+            </w:r>
+            <w:r>
+              <w:rPr>
+                <w:rFonts w:cstheme="minorHAnsi"/>
+                <w:b w:val="0"/>
+                <w:bCs w:val="0"/>
+              </w:rPr>
+              <w:t xml:space="preserve"> </w:t>
+            </w:r>
+          </w:p>
+        </w:tc>
+        <w:tc>
+          <w:tcPr>
+            <w:tcW w:w="3960" w:type="dxa"/>
             <w:tcBorders>
               <w:top w:val="nil"/>
               <w:left w:val="nil"/>
@@ -441,6 +445,7 @@
           </w:tcPr>
           <w:p>
             <w:pPr>
+              <w:spacing w:line="312" w:lineRule="auto"/>
               <w:cnfStyle w:val="000000100000" w:firstRow="0" w:lastRow="0" w:firstColumn="0" w:lastColumn="0" w:oddVBand="0" w:evenVBand="0" w:oddHBand="1" w:evenHBand="0" w:firstRowFirstColumn="0" w:firstRowLastColumn="0" w:lastRowFirstColumn="0" w:lastRowLastColumn="0"/>
               <w:rPr>
                 <w:rFonts w:cstheme="minorHAnsi"/>
@@ -452,7 +457,7 @@
         </w:tc>
         <w:tc>
           <w:tcPr>
-            <w:tcW w:w="1080" w:type="dxa"/>
+            <w:tcW w:w="1710" w:type="dxa"/>
             <w:tcBorders>
               <w:top w:val="nil"/>
               <w:left w:val="nil"/>
@@ -474,7 +479,7 @@
         </w:tc>
         <w:tc>
           <w:tcPr>
-            <w:tcW w:w="1620" w:type="dxa"/>
+            <w:tcW w:w="3505" w:type="dxa"/>
             <w:tcBorders>
               <w:top w:val="nil"/>
               <w:left w:val="nil"/>
@@ -499,7 +504,7 @@
         <w:tc>
           <w:tcPr>
             <w:cnfStyle w:val="001000000000" w:firstRow="0" w:lastRow="0" w:firstColumn="1" w:lastColumn="0" w:oddVBand="0" w:evenVBand="0" w:oddHBand="0" w:evenHBand="0" w:firstRowFirstColumn="0" w:firstRowLastColumn="0" w:lastRowFirstColumn="0" w:lastRowLastColumn="0"/>
-            <w:tcW w:w="1075" w:type="dxa"/>
+            <w:tcW w:w="1530" w:type="dxa"/>
             <w:tcBorders>
               <w:top w:val="nil"/>
               <w:left w:val="nil"/>
@@ -510,6 +515,7 @@
           </w:tcPr>
           <w:p>
             <w:pPr>
+              <w:spacing w:line="312" w:lineRule="auto"/>
               <w:rPr>
                 <w:rFonts w:cstheme="minorHAnsi"/>
                 <w:b w:val="0"/>
@@ -524,12 +530,27 @@
               </w:rPr>
               <w:t>Email</w:t>
             </w:r>
-          </w:p>
-        </w:tc>
-        <w:tc>
-          <w:tcPr>
-            <w:tcW w:w="5580" w:type="dxa"/>
-            <w:gridSpan w:val="2"/>
+            <w:r>
+              <w:rPr>
+                <w:rFonts w:cstheme="minorHAnsi"/>
+                <w:b w:val="0"/>
+                <w:bCs w:val="0"/>
+              </w:rPr>
+              <w:t>:</w:t>
+            </w:r>
+            <w:r>
+              <w:rPr>
+                <w:rFonts w:cstheme="minorHAnsi"/>
+                <w:b w:val="0"/>
+                <w:bCs w:val="0"/>
+              </w:rPr>
+              <w:t xml:space="preserve"> </w:t>
+            </w:r>
+          </w:p>
+        </w:tc>
+        <w:tc>
+          <w:tcPr>
+            <w:tcW w:w="3960" w:type="dxa"/>
             <w:tcBorders>
               <w:top w:val="nil"/>
               <w:left w:val="nil"/>
@@ -540,6 +561,7 @@
           </w:tcPr>
           <w:p>
             <w:pPr>
+              <w:spacing w:line="312" w:lineRule="auto"/>
               <w:cnfStyle w:val="000000000000" w:firstRow="0" w:lastRow="0" w:firstColumn="0" w:lastColumn="0" w:oddVBand="0" w:evenVBand="0" w:oddHBand="0" w:evenHBand="0" w:firstRowFirstColumn="0" w:firstRowLastColumn="0" w:lastRowFirstColumn="0" w:lastRowLastColumn="0"/>
               <w:rPr>
                 <w:rFonts w:cstheme="minorHAnsi"/>
@@ -551,7 +573,7 @@
         </w:tc>
         <w:tc>
           <w:tcPr>
-            <w:tcW w:w="1080" w:type="dxa"/>
+            <w:tcW w:w="1710" w:type="dxa"/>
             <w:tcBorders>
               <w:top w:val="nil"/>
               <w:left w:val="nil"/>
@@ -573,7 +595,7 @@
         </w:tc>
         <w:tc>
           <w:tcPr>
-            <w:tcW w:w="1620" w:type="dxa"/>
+            <w:tcW w:w="3505" w:type="dxa"/>
             <w:tcBorders>
               <w:top w:val="nil"/>
               <w:left w:val="nil"/>
@@ -613,10 +635,19 @@
       <w:tblPr>
         <w:tblStyle w:val="PlainTable1"/>
         <w:tblW w:w="0" w:type="auto"/>
+        <w:tblBorders>
+          <w:top w:val="single" w:sz="4" w:space="0" w:color="auto"/>
+          <w:left w:val="single" w:sz="4" w:space="0" w:color="auto"/>
+          <w:bottom w:val="single" w:sz="4" w:space="0" w:color="auto"/>
+          <w:right w:val="single" w:sz="4" w:space="0" w:color="auto"/>
+          <w:insideH w:val="single" w:sz="4" w:space="0" w:color="auto"/>
+          <w:insideV w:val="single" w:sz="4" w:space="0" w:color="auto"/>
+        </w:tblBorders>
         <w:tblLook w:val="04A0" w:firstRow="1" w:lastRow="0" w:firstColumn="1" w:lastColumn="0" w:noHBand="0" w:noVBand="1"/>
       </w:tblPr>
       <w:tblGrid>
-        <w:gridCol w:w="5305"/>
+        <w:gridCol w:w="1525"/>
+        <w:gridCol w:w="3960"/>
       </w:tblGrid>
       <w:tr>
         <w:trPr>
@@ -626,7 +657,8 @@
         <w:tc>
           <w:tcPr>
             <w:cnfStyle w:val="001000000000" w:firstRow="0" w:lastRow="0" w:firstColumn="1" w:lastColumn="0" w:oddVBand="0" w:evenVBand="0" w:oddHBand="0" w:evenHBand="0" w:firstRowFirstColumn="0" w:firstRowLastColumn="0" w:lastRowFirstColumn="0" w:lastRowLastColumn="0"/>
-            <w:tcW w:w="5305" w:type="dxa"/>
+            <w:tcW w:w="5485" w:type="dxa"/>
+            <w:gridSpan w:val="2"/>
             <w:tcBorders>
               <w:bottom w:val="nil"/>
             </w:tcBorders>
@@ -657,7 +689,8 @@
         <w:tc>
           <w:tcPr>
             <w:cnfStyle w:val="001000000000" w:firstRow="0" w:lastRow="0" w:firstColumn="1" w:lastColumn="0" w:oddVBand="0" w:evenVBand="0" w:oddHBand="0" w:evenHBand="0" w:firstRowFirstColumn="0" w:firstRowLastColumn="0" w:lastRowFirstColumn="0" w:lastRowLastColumn="0"/>
-            <w:tcW w:w="5305" w:type="dxa"/>
+            <w:tcW w:w="5485" w:type="dxa"/>
+            <w:gridSpan w:val="2"/>
             <w:tcBorders>
               <w:top w:val="nil"/>
               <w:left w:val="nil"/>
@@ -668,6 +701,7 @@
           </w:tcPr>
           <w:p>
             <w:pPr>
+              <w:spacing w:line="312" w:lineRule="auto"/>
               <w:rPr>
                 <w:rFonts w:cstheme="minorHAnsi"/>
               </w:rPr>
@@ -685,7 +719,7 @@
         <w:tc>
           <w:tcPr>
             <w:cnfStyle w:val="001000000000" w:firstRow="0" w:lastRow="0" w:firstColumn="1" w:lastColumn="0" w:oddVBand="0" w:evenVBand="0" w:oddHBand="0" w:evenHBand="0" w:firstRowFirstColumn="0" w:firstRowLastColumn="0" w:lastRowFirstColumn="0" w:lastRowLastColumn="0"/>
-            <w:tcW w:w="5305" w:type="dxa"/>
+            <w:tcW w:w="1525" w:type="dxa"/>
             <w:tcBorders>
               <w:top w:val="nil"/>
               <w:left w:val="nil"/>
@@ -696,50 +730,53 @@
           </w:tcPr>
           <w:p>
             <w:pPr>
-              <w:rPr>
-                <w:rFonts w:cstheme="minorHAnsi"/>
-              </w:rPr>
-            </w:pPr>
-            <w:r>
-              <w:rPr>
-                <w:rFonts w:cstheme="minorHAnsi"/>
-                <w:b w:val="0"/>
-                <w:bCs w:val="0"/>
-              </w:rPr>
-              <w:t>Company ID: 15584774</w:t>
-            </w:r>
-          </w:p>
-          <w:p>
-            <w:pPr>
-              <w:rPr>
-                <w:rFonts w:cstheme="minorHAnsi"/>
-                <w:b w:val="0"/>
-                <w:bCs w:val="0"/>
-              </w:rPr>
-            </w:pPr>
-            <w:r>
-              <w:rPr>
-                <w:rFonts w:cstheme="minorHAnsi"/>
-                <w:b w:val="0"/>
-                <w:bCs w:val="0"/>
-              </w:rPr>
-              <w:t xml:space="preserve">Tax </w:t>
-            </w:r>
-            <w:r>
-              <w:rPr>
-                <w:rFonts w:cstheme="minorHAnsi"/>
-                <w:b w:val="0"/>
-                <w:bCs w:val="0"/>
-              </w:rPr>
-              <w:t>ID</w:t>
-            </w:r>
-            <w:r>
-              <w:rPr>
-                <w:rFonts w:cstheme="minorHAnsi"/>
-                <w:b w:val="0"/>
-                <w:bCs w:val="0"/>
-              </w:rPr>
-              <w:t>: 4077629248</w:t>
+              <w:spacing w:line="312" w:lineRule="auto"/>
+              <w:rPr>
+                <w:rFonts w:cstheme="minorHAnsi"/>
+              </w:rPr>
+            </w:pPr>
+            <w:r>
+              <w:rPr>
+                <w:rFonts w:cstheme="minorHAnsi"/>
+                <w:b w:val="0"/>
+                <w:bCs w:val="0"/>
+              </w:rPr>
+              <w:t xml:space="preserve">Company ID: </w:t>
+            </w:r>
+            <w:r>
+              <w:rPr>
+                <w:rFonts w:cstheme="minorHAnsi"/>
+                <w:b w:val="0"/>
+                <w:bCs w:val="0"/>
+              </w:rPr>
+              <w:t xml:space="preserve"> </w:t>
+            </w:r>
+          </w:p>
+        </w:tc>
+        <w:tc>
+          <w:tcPr>
+            <w:tcW w:w="3960" w:type="dxa"/>
+            <w:tcBorders>
+              <w:top w:val="nil"/>
+              <w:left w:val="nil"/>
+              <w:bottom w:val="nil"/>
+              <w:right w:val="nil"/>
+            </w:tcBorders>
+            <w:shd w:val="clear" w:color="auto" w:fill="FFFFFF" w:themeFill="background1"/>
+          </w:tcPr>
+          <w:p>
+            <w:pPr>
+              <w:spacing w:line="312" w:lineRule="auto"/>
+              <w:cnfStyle w:val="000000000000" w:firstRow="0" w:lastRow="0" w:firstColumn="0" w:lastColumn="0" w:oddVBand="0" w:evenVBand="0" w:oddHBand="0" w:evenHBand="0" w:firstRowFirstColumn="0" w:firstRowLastColumn="0" w:lastRowFirstColumn="0" w:lastRowLastColumn="0"/>
+              <w:rPr>
+                <w:rFonts w:cstheme="minorHAnsi"/>
+              </w:rPr>
+            </w:pPr>
+            <w:r>
+              <w:rPr>
+                <w:rFonts w:cstheme="minorHAnsi"/>
+              </w:rPr>
+              <w:t>15584774</w:t>
             </w:r>
           </w:p>
         </w:tc>
@@ -751,7 +788,7 @@
         <w:tc>
           <w:tcPr>
             <w:cnfStyle w:val="001000000000" w:firstRow="0" w:lastRow="0" w:firstColumn="1" w:lastColumn="0" w:oddVBand="0" w:evenVBand="0" w:oddHBand="0" w:evenHBand="0" w:firstRowFirstColumn="0" w:firstRowLastColumn="0" w:lastRowFirstColumn="0" w:lastRowLastColumn="0"/>
-            <w:tcW w:w="5305" w:type="dxa"/>
+            <w:tcW w:w="1525" w:type="dxa"/>
             <w:tcBorders>
               <w:top w:val="nil"/>
               <w:left w:val="nil"/>
@@ -762,19 +799,135 @@
           </w:tcPr>
           <w:p>
             <w:pPr>
-              <w:rPr>
-                <w:rFonts w:cstheme="minorHAnsi"/>
-                <w:b w:val="0"/>
-                <w:bCs w:val="0"/>
-              </w:rPr>
-            </w:pPr>
-            <w:r>
-              <w:rPr>
-                <w:rFonts w:cstheme="minorHAnsi"/>
-                <w:b w:val="0"/>
-                <w:bCs w:val="0"/>
-              </w:rPr>
-              <w:t>Address: Suite 126 West Link House, 981 Great   West Road, London, United Kingdom, TW8 9DN</w:t>
+              <w:spacing w:line="312" w:lineRule="auto"/>
+              <w:rPr>
+                <w:rFonts w:cstheme="minorHAnsi"/>
+              </w:rPr>
+            </w:pPr>
+            <w:r>
+              <w:rPr>
+                <w:rFonts w:cstheme="minorHAnsi"/>
+                <w:b w:val="0"/>
+                <w:bCs w:val="0"/>
+              </w:rPr>
+              <w:t xml:space="preserve">Tax </w:t>
+            </w:r>
+            <w:r>
+              <w:rPr>
+                <w:rFonts w:cstheme="minorHAnsi"/>
+                <w:b w:val="0"/>
+                <w:bCs w:val="0"/>
+              </w:rPr>
+              <w:t>ID</w:t>
+            </w:r>
+            <w:r>
+              <w:rPr>
+                <w:rFonts w:cstheme="minorHAnsi"/>
+                <w:b w:val="0"/>
+                <w:bCs w:val="0"/>
+              </w:rPr>
+              <w:t xml:space="preserve">: </w:t>
+            </w:r>
+            <w:r>
+              <w:rPr>
+                <w:rFonts w:cstheme="minorHAnsi"/>
+                <w:b w:val="0"/>
+                <w:bCs w:val="0"/>
+              </w:rPr>
+              <w:t xml:space="preserve">            </w:t>
+            </w:r>
+          </w:p>
+        </w:tc>
+        <w:tc>
+          <w:tcPr>
+            <w:tcW w:w="3960" w:type="dxa"/>
+            <w:tcBorders>
+              <w:top w:val="nil"/>
+              <w:left w:val="nil"/>
+              <w:bottom w:val="nil"/>
+              <w:right w:val="nil"/>
+            </w:tcBorders>
+            <w:shd w:val="clear" w:color="auto" w:fill="FFFFFF" w:themeFill="background1"/>
+          </w:tcPr>
+          <w:p>
+            <w:pPr>
+              <w:spacing w:line="312" w:lineRule="auto"/>
+              <w:cnfStyle w:val="000000100000" w:firstRow="0" w:lastRow="0" w:firstColumn="0" w:lastColumn="0" w:oddVBand="0" w:evenVBand="0" w:oddHBand="1" w:evenHBand="0" w:firstRowFirstColumn="0" w:firstRowLastColumn="0" w:lastRowFirstColumn="0" w:lastRowLastColumn="0"/>
+              <w:rPr>
+                <w:rFonts w:cstheme="minorHAnsi"/>
+              </w:rPr>
+            </w:pPr>
+            <w:r>
+              <w:rPr>
+                <w:rFonts w:cstheme="minorHAnsi"/>
+              </w:rPr>
+              <w:t>4077629248</w:t>
+            </w:r>
+          </w:p>
+        </w:tc>
+      </w:tr>
+      <w:tr>
+        <w:tc>
+          <w:tcPr>
+            <w:cnfStyle w:val="001000000000" w:firstRow="0" w:lastRow="0" w:firstColumn="1" w:lastColumn="0" w:oddVBand="0" w:evenVBand="0" w:oddHBand="0" w:evenHBand="0" w:firstRowFirstColumn="0" w:firstRowLastColumn="0" w:lastRowFirstColumn="0" w:lastRowLastColumn="0"/>
+            <w:tcW w:w="1525" w:type="dxa"/>
+            <w:tcBorders>
+              <w:top w:val="nil"/>
+              <w:left w:val="nil"/>
+              <w:bottom w:val="nil"/>
+              <w:right w:val="nil"/>
+            </w:tcBorders>
+            <w:shd w:val="clear" w:color="auto" w:fill="FFFFFF" w:themeFill="background1"/>
+          </w:tcPr>
+          <w:p>
+            <w:pPr>
+              <w:spacing w:line="312" w:lineRule="auto"/>
+              <w:rPr>
+                <w:rFonts w:cstheme="minorHAnsi"/>
+              </w:rPr>
+            </w:pPr>
+            <w:r>
+              <w:rPr>
+                <w:rFonts w:cstheme="minorHAnsi"/>
+                <w:b w:val="0"/>
+                <w:bCs w:val="0"/>
+              </w:rPr>
+              <w:t xml:space="preserve">Address: </w:t>
+            </w:r>
+            <w:r>
+              <w:rPr>
+                <w:rFonts w:cstheme="minorHAnsi"/>
+                <w:b w:val="0"/>
+                <w:bCs w:val="0"/>
+              </w:rPr>
+              <w:t xml:space="preserve">         </w:t>
+            </w:r>
+          </w:p>
+        </w:tc>
+        <w:tc>
+          <w:tcPr>
+            <w:tcW w:w="3960" w:type="dxa"/>
+            <w:tcBorders>
+              <w:top w:val="nil"/>
+              <w:left w:val="nil"/>
+              <w:bottom w:val="nil"/>
+              <w:right w:val="nil"/>
+            </w:tcBorders>
+            <w:shd w:val="clear" w:color="auto" w:fill="FFFFFF" w:themeFill="background1"/>
+          </w:tcPr>
+          <w:p>
+            <w:pPr>
+              <w:spacing w:line="312" w:lineRule="auto"/>
+              <w:cnfStyle w:val="000000000000" w:firstRow="0" w:lastRow="0" w:firstColumn="0" w:lastColumn="0" w:oddVBand="0" w:evenVBand="0" w:oddHBand="0" w:evenHBand="0" w:firstRowFirstColumn="0" w:firstRowLastColumn="0" w:lastRowFirstColumn="0" w:lastRowLastColumn="0"/>
+              <w:rPr>
+                <w:rFonts w:cstheme="minorHAnsi"/>
+              </w:rPr>
+            </w:pPr>
+            <w:r>
+              <w:rPr>
+                <w:rFonts w:cstheme="minorHAnsi"/>
+              </w:rPr>
+              <w:t>Suite 126 West Link House, 981 Great West Road, London, United Kingdom, TW8 9DN</w:t>
             </w:r>
           </w:p>
         </w:tc>
@@ -867,6 +1020,7 @@
           </w:tcPr>
           <w:p>
             <w:pPr>
+              <w:spacing w:line="312" w:lineRule="auto"/>
               <w:rPr>
                 <w:rFonts w:cstheme="minorHAnsi"/>
                 <w:b w:val="0"/>
@@ -907,141 +1061,18 @@
           </w:tcPr>
           <w:p>
             <w:pPr>
+              <w:spacing w:line="312" w:lineRule="auto"/>
               <w:cnfStyle w:val="000000100000" w:firstRow="0" w:lastRow="0" w:firstColumn="0" w:lastColumn="0" w:oddVBand="0" w:evenVBand="0" w:oddHBand="1" w:evenHBand="0" w:firstRowFirstColumn="0" w:firstRowLastColumn="0" w:lastRowFirstColumn="0" w:lastRowLastColumn="0"/>
               <w:rPr>
                 <w:rFonts w:cstheme="minorHAnsi"/>
               </w:rPr>
             </w:pPr>
-          </w:p>
-        </w:tc>
-      </w:tr>
-      <w:tr>
-        <w:tc>
-          <w:tcPr>
-            <w:cnfStyle w:val="001000000000" w:firstRow="0" w:lastRow="0" w:firstColumn="1" w:lastColumn="0" w:oddVBand="0" w:evenVBand="0" w:oddHBand="0" w:evenHBand="0" w:firstRowFirstColumn="0" w:firstRowLastColumn="0" w:lastRowFirstColumn="0" w:lastRowLastColumn="0"/>
-            <w:tcW w:w="6565" w:type="dxa"/>
-          </w:tcPr>
-          <w:p>
-            <w:pPr>
-              <w:rPr>
-                <w:rFonts w:cstheme="minorHAnsi"/>
-              </w:rPr>
-            </w:pPr>
-          </w:p>
-        </w:tc>
-        <w:tc>
-          <w:tcPr>
-            <w:tcW w:w="2785" w:type="dxa"/>
-          </w:tcPr>
-          <w:p>
-            <w:pPr>
-              <w:cnfStyle w:val="000000000000" w:firstRow="0" w:lastRow="0" w:firstColumn="0" w:lastColumn="0" w:oddVBand="0" w:evenVBand="0" w:oddHBand="0" w:evenHBand="0" w:firstRowFirstColumn="0" w:firstRowLastColumn="0" w:lastRowFirstColumn="0" w:lastRowLastColumn="0"/>
-              <w:rPr>
-                <w:rFonts w:cstheme="minorHAnsi"/>
-              </w:rPr>
-            </w:pPr>
-          </w:p>
-        </w:tc>
-      </w:tr>
-      <w:tr>
-        <w:trPr>
-          <w:cnfStyle w:val="000000100000" w:firstRow="0" w:lastRow="0" w:firstColumn="0" w:lastColumn="0" w:oddVBand="0" w:evenVBand="0" w:oddHBand="1" w:evenHBand="0" w:firstRowFirstColumn="0" w:firstRowLastColumn="0" w:lastRowFirstColumn="0" w:lastRowLastColumn="0"/>
-        </w:trPr>
-        <w:tc>
-          <w:tcPr>
-            <w:cnfStyle w:val="001000000000" w:firstRow="0" w:lastRow="0" w:firstColumn="1" w:lastColumn="0" w:oddVBand="0" w:evenVBand="0" w:oddHBand="0" w:evenHBand="0" w:firstRowFirstColumn="0" w:firstRowLastColumn="0" w:lastRowFirstColumn="0" w:lastRowLastColumn="0"/>
-            <w:tcW w:w="6565" w:type="dxa"/>
-          </w:tcPr>
-          <w:p>
-            <w:pPr>
-              <w:rPr>
-                <w:rFonts w:cstheme="minorHAnsi"/>
-              </w:rPr>
-            </w:pPr>
-          </w:p>
-        </w:tc>
-        <w:tc>
-          <w:tcPr>
-            <w:tcW w:w="2785" w:type="dxa"/>
-          </w:tcPr>
-          <w:p>
-            <w:pPr>
-              <w:cnfStyle w:val="000000100000" w:firstRow="0" w:lastRow="0" w:firstColumn="0" w:lastColumn="0" w:oddVBand="0" w:evenVBand="0" w:oddHBand="1" w:evenHBand="0" w:firstRowFirstColumn="0" w:firstRowLastColumn="0" w:lastRowFirstColumn="0" w:lastRowLastColumn="0"/>
-              <w:rPr>
-                <w:rFonts w:cstheme="minorHAnsi"/>
-              </w:rPr>
-            </w:pPr>
-          </w:p>
-        </w:tc>
-      </w:tr>
-      <w:tr>
-        <w:tc>
-          <w:tcPr>
-            <w:cnfStyle w:val="001000000000" w:firstRow="0" w:lastRow="0" w:firstColumn="1" w:lastColumn="0" w:oddVBand="0" w:evenVBand="0" w:oddHBand="0" w:evenHBand="0" w:firstRowFirstColumn="0" w:firstRowLastColumn="0" w:lastRowFirstColumn="0" w:lastRowLastColumn="0"/>
-            <w:tcW w:w="6565" w:type="dxa"/>
-            <w:tcBorders>
-              <w:bottom w:val="single" w:sz="4" w:space="0" w:color="BFBFBF" w:themeColor="background1" w:themeShade="BF"/>
-            </w:tcBorders>
-          </w:tcPr>
-          <w:p>
-            <w:pPr>
-              <w:rPr>
-                <w:rFonts w:cstheme="minorHAnsi"/>
-              </w:rPr>
-            </w:pPr>
-          </w:p>
-        </w:tc>
-        <w:tc>
-          <w:tcPr>
-            <w:tcW w:w="2785" w:type="dxa"/>
-            <w:tcBorders>
-              <w:bottom w:val="single" w:sz="4" w:space="0" w:color="BFBFBF" w:themeColor="background1" w:themeShade="BF"/>
-            </w:tcBorders>
-          </w:tcPr>
-          <w:p>
-            <w:pPr>
-              <w:cnfStyle w:val="000000000000" w:firstRow="0" w:lastRow="0" w:firstColumn="0" w:lastColumn="0" w:oddVBand="0" w:evenVBand="0" w:oddHBand="0" w:evenHBand="0" w:firstRowFirstColumn="0" w:firstRowLastColumn="0" w:lastRowFirstColumn="0" w:lastRowLastColumn="0"/>
-              <w:rPr>
-                <w:rFonts w:cstheme="minorHAnsi"/>
-              </w:rPr>
-            </w:pPr>
-          </w:p>
-        </w:tc>
-      </w:tr>
-      <w:tr>
-        <w:trPr>
-          <w:cnfStyle w:val="000000100000" w:firstRow="0" w:lastRow="0" w:firstColumn="0" w:lastColumn="0" w:oddVBand="0" w:evenVBand="0" w:oddHBand="1" w:evenHBand="0" w:firstRowFirstColumn="0" w:firstRowLastColumn="0" w:lastRowFirstColumn="0" w:lastRowLastColumn="0"/>
-        </w:trPr>
-        <w:tc>
-          <w:tcPr>
-            <w:cnfStyle w:val="001000000000" w:firstRow="0" w:lastRow="0" w:firstColumn="1" w:lastColumn="0" w:oddVBand="0" w:evenVBand="0" w:oddHBand="0" w:evenHBand="0" w:firstRowFirstColumn="0" w:firstRowLastColumn="0" w:lastRowFirstColumn="0" w:lastRowLastColumn="0"/>
-            <w:tcW w:w="6565" w:type="dxa"/>
-            <w:tcBorders>
-              <w:bottom w:val="single" w:sz="4" w:space="0" w:color="auto"/>
-            </w:tcBorders>
-          </w:tcPr>
-          <w:p>
-            <w:pPr>
-              <w:rPr>
-                <w:rFonts w:cstheme="minorHAnsi"/>
-              </w:rPr>
-            </w:pPr>
-          </w:p>
-        </w:tc>
-        <w:tc>
-          <w:tcPr>
-            <w:tcW w:w="2785" w:type="dxa"/>
-            <w:tcBorders>
-              <w:bottom w:val="single" w:sz="4" w:space="0" w:color="auto"/>
-            </w:tcBorders>
-          </w:tcPr>
-          <w:p>
-            <w:pPr>
-              <w:cnfStyle w:val="000000100000" w:firstRow="0" w:lastRow="0" w:firstColumn="0" w:lastColumn="0" w:oddVBand="0" w:evenVBand="0" w:oddHBand="1" w:evenHBand="0" w:firstRowFirstColumn="0" w:firstRowLastColumn="0" w:lastRowFirstColumn="0" w:lastRowLastColumn="0"/>
-              <w:rPr>
-                <w:rFonts w:cstheme="minorHAnsi"/>
-              </w:rPr>
-            </w:pPr>
+            <w:r>
+              <w:rPr>
+                <w:rFonts w:cstheme="minorHAnsi"/>
+              </w:rPr>
+              <w:t xml:space="preserve"> </w:t>
+            </w:r>
           </w:p>
         </w:tc>
       </w:tr>
@@ -1151,13 +1182,12 @@
     <w:tbl>
       <w:tblPr>
         <w:tblStyle w:val="PlainTable4"/>
-        <w:tblW w:w="0" w:type="auto"/>
+        <w:tblW w:w="9450" w:type="dxa"/>
         <w:tblLook w:val="04A0" w:firstRow="1" w:lastRow="0" w:firstColumn="1" w:lastColumn="0" w:noHBand="0" w:noVBand="1"/>
       </w:tblPr>
       <w:tblGrid>
         <w:gridCol w:w="2340"/>
-        <w:gridCol w:w="265"/>
-        <w:gridCol w:w="6745"/>
+        <w:gridCol w:w="7110"/>
       </w:tblGrid>
       <w:tr>
         <w:trPr>
@@ -1167,7 +1197,7 @@
         <w:tc>
           <w:tcPr>
             <w:cnfStyle w:val="001000000000" w:firstRow="0" w:lastRow="0" w:firstColumn="1" w:lastColumn="0" w:oddVBand="0" w:evenVBand="0" w:oddHBand="0" w:evenHBand="0" w:firstRowFirstColumn="0" w:firstRowLastColumn="0" w:lastRowFirstColumn="0" w:lastRowLastColumn="0"/>
-            <w:tcW w:w="2605" w:type="dxa"/>
+            <w:tcW w:w="9450" w:type="dxa"/>
             <w:gridSpan w:val="2"/>
             <w:shd w:val="clear" w:color="auto" w:fill="2F5496" w:themeFill="accent1" w:themeFillShade="BF"/>
             <w:vAlign w:val="center"/>
@@ -1186,22 +1216,6 @@
               </w:rPr>
               <w:t>PAYMENT INFORMATION</w:t>
             </w:r>
-          </w:p>
-        </w:tc>
-        <w:tc>
-          <w:tcPr>
-            <w:tcW w:w="6745" w:type="dxa"/>
-            <w:shd w:val="clear" w:color="auto" w:fill="2F5496" w:themeFill="accent1" w:themeFillShade="BF"/>
-            <w:vAlign w:val="center"/>
-          </w:tcPr>
-          <w:p>
-            <w:pPr>
-              <w:cnfStyle w:val="100000000000" w:firstRow="1" w:lastRow="0" w:firstColumn="0" w:lastColumn="0" w:oddVBand="0" w:evenVBand="0" w:oddHBand="0" w:evenHBand="0" w:firstRowFirstColumn="0" w:firstRowLastColumn="0" w:lastRowFirstColumn="0" w:lastRowLastColumn="0"/>
-              <w:rPr>
-                <w:rFonts w:cstheme="minorHAnsi"/>
-                <w:color w:val="FFFFFF" w:themeColor="background1"/>
-              </w:rPr>
-            </w:pPr>
           </w:p>
         </w:tc>
       </w:tr>
@@ -1217,6 +1231,7 @@
           </w:tcPr>
           <w:p>
             <w:pPr>
+              <w:spacing w:line="312" w:lineRule="auto"/>
               <w:rPr>
                 <w:rFonts w:cstheme="minorHAnsi"/>
                 <w:b w:val="0"/>
@@ -1235,12 +1250,12 @@
         </w:tc>
         <w:tc>
           <w:tcPr>
-            <w:tcW w:w="7010" w:type="dxa"/>
-            <w:gridSpan w:val="2"/>
+            <w:tcW w:w="7110" w:type="dxa"/>
             <w:vAlign w:val="center"/>
           </w:tcPr>
           <w:p>
             <w:pPr>
+              <w:spacing w:line="312" w:lineRule="auto"/>
               <w:cnfStyle w:val="000000100000" w:firstRow="0" w:lastRow="0" w:firstColumn="0" w:lastColumn="0" w:oddVBand="0" w:evenVBand="0" w:oddHBand="1" w:evenHBand="0" w:firstRowFirstColumn="0" w:firstRowLastColumn="0" w:lastRowFirstColumn="0" w:lastRowLastColumn="0"/>
               <w:rPr>
                 <w:rFonts w:cstheme="minorHAnsi"/>
@@ -1258,6 +1273,7 @@
           </w:tcPr>
           <w:p>
             <w:pPr>
+              <w:spacing w:line="312" w:lineRule="auto"/>
               <w:rPr>
                 <w:rFonts w:cstheme="minorHAnsi"/>
                 <w:b w:val="0"/>
@@ -1276,12 +1292,12 @@
         </w:tc>
         <w:tc>
           <w:tcPr>
-            <w:tcW w:w="7010" w:type="dxa"/>
-            <w:gridSpan w:val="2"/>
+            <w:tcW w:w="7110" w:type="dxa"/>
             <w:vAlign w:val="center"/>
           </w:tcPr>
           <w:p>
             <w:pPr>
+              <w:spacing w:line="312" w:lineRule="auto"/>
               <w:cnfStyle w:val="000000000000" w:firstRow="0" w:lastRow="0" w:firstColumn="0" w:lastColumn="0" w:oddVBand="0" w:evenVBand="0" w:oddHBand="0" w:evenHBand="0" w:firstRowFirstColumn="0" w:firstRowLastColumn="0" w:lastRowFirstColumn="0" w:lastRowLastColumn="0"/>
               <w:rPr>
                 <w:rFonts w:cstheme="minorHAnsi"/>
@@ -1302,6 +1318,7 @@
           </w:tcPr>
           <w:p>
             <w:pPr>
+              <w:spacing w:line="312" w:lineRule="auto"/>
               <w:rPr>
                 <w:rFonts w:cstheme="minorHAnsi"/>
                 <w:b w:val="0"/>
@@ -1320,12 +1337,12 @@
         </w:tc>
         <w:tc>
           <w:tcPr>
-            <w:tcW w:w="7010" w:type="dxa"/>
-            <w:gridSpan w:val="2"/>
+            <w:tcW w:w="7110" w:type="dxa"/>
             <w:vAlign w:val="center"/>
           </w:tcPr>
           <w:p>
             <w:pPr>
+              <w:spacing w:line="312" w:lineRule="auto"/>
               <w:cnfStyle w:val="000000100000" w:firstRow="0" w:lastRow="0" w:firstColumn="0" w:lastColumn="0" w:oddVBand="0" w:evenVBand="0" w:oddHBand="1" w:evenHBand="0" w:firstRowFirstColumn="0" w:firstRowLastColumn="0" w:lastRowFirstColumn="0" w:lastRowLastColumn="0"/>
               <w:rPr>
                 <w:rFonts w:cstheme="minorHAnsi"/>
@@ -1343,6 +1360,7 @@
           </w:tcPr>
           <w:p>
             <w:pPr>
+              <w:spacing w:line="312" w:lineRule="auto"/>
               <w:rPr>
                 <w:rFonts w:cstheme="minorHAnsi"/>
                 <w:b w:val="0"/>
@@ -1361,12 +1379,12 @@
         </w:tc>
         <w:tc>
           <w:tcPr>
-            <w:tcW w:w="7010" w:type="dxa"/>
-            <w:gridSpan w:val="2"/>
+            <w:tcW w:w="7110" w:type="dxa"/>
             <w:vAlign w:val="center"/>
           </w:tcPr>
           <w:p>
             <w:pPr>
+              <w:spacing w:line="312" w:lineRule="auto"/>
               <w:cnfStyle w:val="000000000000" w:firstRow="0" w:lastRow="0" w:firstColumn="0" w:lastColumn="0" w:oddVBand="0" w:evenVBand="0" w:oddHBand="0" w:evenHBand="0" w:firstRowFirstColumn="0" w:firstRowLastColumn="0" w:lastRowFirstColumn="0" w:lastRowLastColumn="0"/>
               <w:rPr>
                 <w:rFonts w:cstheme="minorHAnsi"/>
@@ -1387,6 +1405,7 @@
           </w:tcPr>
           <w:p>
             <w:pPr>
+              <w:spacing w:line="312" w:lineRule="auto"/>
               <w:rPr>
                 <w:rFonts w:cstheme="minorHAnsi"/>
                 <w:b w:val="0"/>
@@ -1405,12 +1424,12 @@
         </w:tc>
         <w:tc>
           <w:tcPr>
-            <w:tcW w:w="7010" w:type="dxa"/>
-            <w:gridSpan w:val="2"/>
+            <w:tcW w:w="7110" w:type="dxa"/>
             <w:vAlign w:val="center"/>
           </w:tcPr>
           <w:p>
             <w:pPr>
+              <w:spacing w:line="312" w:lineRule="auto"/>
               <w:cnfStyle w:val="000000100000" w:firstRow="0" w:lastRow="0" w:firstColumn="0" w:lastColumn="0" w:oddVBand="0" w:evenVBand="0" w:oddHBand="1" w:evenHBand="0" w:firstRowFirstColumn="0" w:firstRowLastColumn="0" w:lastRowFirstColumn="0" w:lastRowLastColumn="0"/>
               <w:rPr>
                 <w:rFonts w:cstheme="minorHAnsi"/>
@@ -1427,33 +1446,117 @@
         </w:rPr>
       </w:pPr>
     </w:p>
+    <w:tbl>
+      <w:tblPr>
+        <w:tblStyle w:val="TableGrid"/>
+        <w:tblW w:w="0" w:type="auto"/>
+        <w:tblInd w:w="-5" w:type="dxa"/>
+        <w:tblBorders>
+          <w:top w:val="none" w:sz="0" w:space="0" w:color="auto"/>
+          <w:left w:val="none" w:sz="0" w:space="0" w:color="auto"/>
+          <w:bottom w:val="none" w:sz="0" w:space="0" w:color="auto"/>
+          <w:right w:val="none" w:sz="0" w:space="0" w:color="auto"/>
+          <w:insideH w:val="none" w:sz="0" w:space="0" w:color="auto"/>
+          <w:insideV w:val="none" w:sz="0" w:space="0" w:color="auto"/>
+        </w:tblBorders>
+        <w:tblLook w:val="04A0" w:firstRow="1" w:lastRow="0" w:firstColumn="1" w:lastColumn="0" w:noHBand="0" w:noVBand="1"/>
+      </w:tblPr>
+      <w:tblGrid>
+        <w:gridCol w:w="5760"/>
+        <w:gridCol w:w="3595"/>
+      </w:tblGrid>
+      <w:tr>
+        <w:tc>
+          <w:tcPr>
+            <w:tcW w:w="5760" w:type="dxa"/>
+          </w:tcPr>
+          <w:p>
+            <w:pPr>
+              <w:jc w:val="center"/>
+              <w:rPr>
+                <w:rFonts w:ascii="Trebuchet MS" w:eastAsia="Times New Roman" w:hAnsi="Trebuchet MS" w:cs="Times New Roman"/>
+                <w:b/>
+                <w:bCs/>
+                <w:sz w:val="20"/>
+                <w:szCs w:val="20"/>
+              </w:rPr>
+            </w:pPr>
+          </w:p>
+        </w:tc>
+        <w:tc>
+          <w:tcPr>
+            <w:tcW w:w="3595" w:type="dxa"/>
+          </w:tcPr>
+          <w:p>
+            <w:pPr>
+              <w:jc w:val="center"/>
+              <w:rPr>
+                <w:rFonts w:ascii="Trebuchet MS" w:eastAsia="Times New Roman" w:hAnsi="Trebuchet MS" w:cs="Times New Roman"/>
+                <w:b/>
+                <w:bCs/>
+                <w:sz w:val="20"/>
+                <w:szCs w:val="20"/>
+              </w:rPr>
+            </w:pPr>
+            <w:r>
+              <w:rPr>
+                <w:rFonts w:ascii="Trebuchet MS" w:eastAsia="Times New Roman" w:hAnsi="Trebuchet MS" w:cs="Times New Roman"/>
+                <w:b/>
+                <w:bCs/>
+                <w:sz w:val="20"/>
+                <w:szCs w:val="20"/>
+              </w:rPr>
+              <w:t>Signature</w:t>
+            </w:r>
+          </w:p>
+          <w:p>
+            <w:pPr>
+              <w:jc w:val="center"/>
+              <w:rPr>
+                <w:rFonts w:cstheme="minorHAnsi"/>
+              </w:rPr>
+            </w:pPr>
+          </w:p>
+        </w:tc>
+      </w:tr>
+      <w:tr>
+        <w:tc>
+          <w:tcPr>
+            <w:tcW w:w="5760" w:type="dxa"/>
+          </w:tcPr>
+          <w:p>
+            <w:pPr>
+              <w:jc w:val="center"/>
+              <w:rPr>
+                <w:rFonts w:cstheme="minorHAnsi"/>
+              </w:rPr>
+            </w:pPr>
+          </w:p>
+        </w:tc>
+        <w:tc>
+          <w:tcPr>
+            <w:tcW w:w="3595" w:type="dxa"/>
+          </w:tcPr>
+          <w:p>
+            <w:pPr>
+              <w:jc w:val="center"/>
+              <w:rPr>
+                <w:rFonts w:cstheme="minorHAnsi"/>
+              </w:rPr>
+            </w:pPr>
+            <w:r>
+              <w:rPr>
+                <w:rFonts w:cstheme="minorHAnsi"/>
+              </w:rPr>
+              <w:t xml:space="preserve"> </w:t>
+            </w:r>
+          </w:p>
+        </w:tc>
+      </w:tr>
+    </w:tbl>
     <w:p>
       <w:pPr>
-        <w:ind w:left="6480" w:firstLine="720"/>
-        <w:rPr>
-          <w:rFonts w:cstheme="minorHAnsi"/>
-        </w:rPr>
-      </w:pPr>
-      <w:r>
-        <w:rPr>
-          <w:rFonts w:ascii="Trebuchet MS" w:eastAsia="Times New Roman" w:hAnsi="Trebuchet MS" w:cs="Times New Roman"/>
-          <w:b/>
-          <w:bCs/>
-          <w:sz w:val="20"/>
-          <w:szCs w:val="20"/>
-        </w:rPr>
-        <w:t>Signature</w:t>
-      </w:r>
-    </w:p>
-    <w:p>
-      <w:pPr>
-        <w:rPr>
-          <w:rFonts w:cstheme="minorHAnsi"/>
-        </w:rPr>
-      </w:pPr>
-    </w:p>
-    <w:p>
-      <w:pPr>
+        <w:jc w:val="right"/>
         <w:rPr>
           <w:rFonts w:cstheme="minorHAnsi"/>
         </w:rPr>
@@ -1874,11 +1977,11 @@
   <w:style w:type="paragraph" w:default="1" w:styleId="Normal">
     <w:name w:val="Normal"/>
     <w:qFormat/>
+    <w:rsid w:val="00406A1C"/>
   </w:style>
   <w:style w:type="character" w:default="1" w:styleId="DefaultParagraphFont">
     <w:name w:val="Default Paragraph Font"/>
     <w:uiPriority w:val="1"/>
-    <w:semiHidden/>
     <w:unhideWhenUsed/>
   </w:style>
   <w:style w:type="table" w:default="1" w:styleId="TableNormal">

</xml_diff>

<commit_message>
feat: add account type, routing number
</commit_message>
<xml_diff>
--- a/public/preview/template-user.docx
+++ b/public/preview/template-user.docx
@@ -120,7 +120,7 @@
           </w:tcPr>
           <w:p>
             <w:pPr>
-              <w:spacing w:line="312" w:lineRule="auto"/>
+              <w:spacing w:line="360" w:lineRule="auto"/>
               <w:rPr>
                 <w:rFonts w:cstheme="minorHAnsi"/>
                 <w:b w:val="0"/>
@@ -256,7 +256,7 @@
           </w:tcPr>
           <w:p>
             <w:pPr>
-              <w:spacing w:line="312" w:lineRule="auto"/>
+              <w:spacing w:line="360" w:lineRule="auto"/>
               <w:rPr>
                 <w:rFonts w:cstheme="minorHAnsi"/>
                 <w:b w:val="0"/>
@@ -397,7 +397,7 @@
           </w:tcPr>
           <w:p>
             <w:pPr>
-              <w:spacing w:line="312" w:lineRule="auto"/>
+              <w:spacing w:line="360" w:lineRule="auto"/>
               <w:rPr>
                 <w:rFonts w:cstheme="minorHAnsi"/>
                 <w:b w:val="0"/>
@@ -515,7 +515,7 @@
           </w:tcPr>
           <w:p>
             <w:pPr>
-              <w:spacing w:line="312" w:lineRule="auto"/>
+              <w:spacing w:line="360" w:lineRule="auto"/>
               <w:rPr>
                 <w:rFonts w:cstheme="minorHAnsi"/>
                 <w:b w:val="0"/>
@@ -701,7 +701,7 @@
           </w:tcPr>
           <w:p>
             <w:pPr>
-              <w:spacing w:line="312" w:lineRule="auto"/>
+              <w:spacing w:line="360" w:lineRule="auto"/>
               <w:rPr>
                 <w:rFonts w:cstheme="minorHAnsi"/>
               </w:rPr>
@@ -730,7 +730,7 @@
           </w:tcPr>
           <w:p>
             <w:pPr>
-              <w:spacing w:line="312" w:lineRule="auto"/>
+              <w:spacing w:line="360" w:lineRule="auto"/>
               <w:rPr>
                 <w:rFonts w:cstheme="minorHAnsi"/>
               </w:rPr>
@@ -766,7 +766,7 @@
           </w:tcPr>
           <w:p>
             <w:pPr>
-              <w:spacing w:line="312" w:lineRule="auto"/>
+              <w:spacing w:line="360" w:lineRule="auto"/>
               <w:cnfStyle w:val="000000000000" w:firstRow="0" w:lastRow="0" w:firstColumn="0" w:lastColumn="0" w:oddVBand="0" w:evenVBand="0" w:oddHBand="0" w:evenHBand="0" w:firstRowFirstColumn="0" w:firstRowLastColumn="0" w:lastRowFirstColumn="0" w:lastRowLastColumn="0"/>
               <w:rPr>
                 <w:rFonts w:cstheme="minorHAnsi"/>
@@ -799,7 +799,7 @@
           </w:tcPr>
           <w:p>
             <w:pPr>
-              <w:spacing w:line="312" w:lineRule="auto"/>
+              <w:spacing w:line="360" w:lineRule="auto"/>
               <w:rPr>
                 <w:rFonts w:cstheme="minorHAnsi"/>
               </w:rPr>
@@ -851,7 +851,7 @@
           </w:tcPr>
           <w:p>
             <w:pPr>
-              <w:spacing w:line="312" w:lineRule="auto"/>
+              <w:spacing w:line="360" w:lineRule="auto"/>
               <w:cnfStyle w:val="000000100000" w:firstRow="0" w:lastRow="0" w:firstColumn="0" w:lastColumn="0" w:oddVBand="0" w:evenVBand="0" w:oddHBand="1" w:evenHBand="0" w:firstRowFirstColumn="0" w:firstRowLastColumn="0" w:lastRowFirstColumn="0" w:lastRowLastColumn="0"/>
               <w:rPr>
                 <w:rFonts w:cstheme="minorHAnsi"/>
@@ -881,7 +881,7 @@
           </w:tcPr>
           <w:p>
             <w:pPr>
-              <w:spacing w:line="312" w:lineRule="auto"/>
+              <w:spacing w:line="360" w:lineRule="auto"/>
               <w:rPr>
                 <w:rFonts w:cstheme="minorHAnsi"/>
               </w:rPr>
@@ -917,7 +917,7 @@
           </w:tcPr>
           <w:p>
             <w:pPr>
-              <w:spacing w:line="312" w:lineRule="auto"/>
+              <w:spacing w:line="360" w:lineRule="auto"/>
               <w:cnfStyle w:val="000000000000" w:firstRow="0" w:lastRow="0" w:firstColumn="0" w:lastColumn="0" w:oddVBand="0" w:evenVBand="0" w:oddHBand="0" w:evenHBand="0" w:firstRowFirstColumn="0" w:firstRowLastColumn="0" w:lastRowFirstColumn="0" w:lastRowLastColumn="0"/>
               <w:rPr>
                 <w:rFonts w:cstheme="minorHAnsi"/>
@@ -1020,7 +1020,7 @@
           </w:tcPr>
           <w:p>
             <w:pPr>
-              <w:spacing w:line="312" w:lineRule="auto"/>
+              <w:spacing w:line="480" w:lineRule="auto"/>
               <w:rPr>
                 <w:rFonts w:cstheme="minorHAnsi"/>
                 <w:b w:val="0"/>
@@ -1061,7 +1061,7 @@
           </w:tcPr>
           <w:p>
             <w:pPr>
-              <w:spacing w:line="312" w:lineRule="auto"/>
+              <w:spacing w:line="480" w:lineRule="auto"/>
               <w:cnfStyle w:val="000000100000" w:firstRow="0" w:lastRow="0" w:firstColumn="0" w:lastColumn="0" w:oddVBand="0" w:evenVBand="0" w:oddHBand="1" w:evenHBand="0" w:firstRowFirstColumn="0" w:firstRowLastColumn="0" w:lastRowFirstColumn="0" w:lastRowLastColumn="0"/>
               <w:rPr>
                 <w:rFonts w:cstheme="minorHAnsi"/>
@@ -1231,7 +1231,7 @@
           </w:tcPr>
           <w:p>
             <w:pPr>
-              <w:spacing w:line="312" w:lineRule="auto"/>
+              <w:spacing w:line="360" w:lineRule="auto"/>
               <w:rPr>
                 <w:rFonts w:cstheme="minorHAnsi"/>
                 <w:b w:val="0"/>
@@ -1255,7 +1255,7 @@
           </w:tcPr>
           <w:p>
             <w:pPr>
-              <w:spacing w:line="312" w:lineRule="auto"/>
+              <w:spacing w:line="360" w:lineRule="auto"/>
               <w:cnfStyle w:val="000000100000" w:firstRow="0" w:lastRow="0" w:firstColumn="0" w:lastColumn="0" w:oddVBand="0" w:evenVBand="0" w:oddHBand="1" w:evenHBand="0" w:firstRowFirstColumn="0" w:firstRowLastColumn="0" w:lastRowFirstColumn="0" w:lastRowLastColumn="0"/>
               <w:rPr>
                 <w:rFonts w:cstheme="minorHAnsi"/>
@@ -1273,7 +1273,7 @@
           </w:tcPr>
           <w:p>
             <w:pPr>
-              <w:spacing w:line="312" w:lineRule="auto"/>
+              <w:spacing w:line="360" w:lineRule="auto"/>
               <w:rPr>
                 <w:rFonts w:cstheme="minorHAnsi"/>
                 <w:b w:val="0"/>
@@ -1297,7 +1297,7 @@
           </w:tcPr>
           <w:p>
             <w:pPr>
-              <w:spacing w:line="312" w:lineRule="auto"/>
+              <w:spacing w:line="360" w:lineRule="auto"/>
               <w:cnfStyle w:val="000000000000" w:firstRow="0" w:lastRow="0" w:firstColumn="0" w:lastColumn="0" w:oddVBand="0" w:evenVBand="0" w:oddHBand="0" w:evenHBand="0" w:firstRowFirstColumn="0" w:firstRowLastColumn="0" w:lastRowFirstColumn="0" w:lastRowLastColumn="0"/>
               <w:rPr>
                 <w:rFonts w:cstheme="minorHAnsi"/>
@@ -1318,20 +1318,20 @@
           </w:tcPr>
           <w:p>
             <w:pPr>
-              <w:spacing w:line="312" w:lineRule="auto"/>
-              <w:rPr>
-                <w:rFonts w:cstheme="minorHAnsi"/>
-                <w:b w:val="0"/>
-                <w:bCs w:val="0"/>
-              </w:rPr>
-            </w:pPr>
-            <w:r>
-              <w:rPr>
-                <w:rFonts w:cstheme="minorHAnsi"/>
-                <w:b w:val="0"/>
-                <w:bCs w:val="0"/>
-              </w:rPr>
-              <w:t>Account number Bank</w:t>
+              <w:spacing w:line="360" w:lineRule="auto"/>
+              <w:rPr>
+                <w:rFonts w:cstheme="minorHAnsi"/>
+                <w:b w:val="0"/>
+                <w:bCs w:val="0"/>
+              </w:rPr>
+            </w:pPr>
+            <w:r>
+              <w:rPr>
+                <w:rFonts w:cstheme="minorHAnsi"/>
+                <w:b w:val="0"/>
+                <w:bCs w:val="0"/>
+              </w:rPr>
+              <w:t>Account number</w:t>
             </w:r>
           </w:p>
         </w:tc>
@@ -1342,7 +1342,7 @@
           </w:tcPr>
           <w:p>
             <w:pPr>
-              <w:spacing w:line="312" w:lineRule="auto"/>
+              <w:spacing w:line="360" w:lineRule="auto"/>
               <w:cnfStyle w:val="000000100000" w:firstRow="0" w:lastRow="0" w:firstColumn="0" w:lastColumn="0" w:oddVBand="0" w:evenVBand="0" w:oddHBand="1" w:evenHBand="0" w:firstRowFirstColumn="0" w:firstRowLastColumn="0" w:lastRowFirstColumn="0" w:lastRowLastColumn="0"/>
               <w:rPr>
                 <w:rFonts w:cstheme="minorHAnsi"/>
@@ -1360,20 +1360,20 @@
           </w:tcPr>
           <w:p>
             <w:pPr>
-              <w:spacing w:line="312" w:lineRule="auto"/>
-              <w:rPr>
-                <w:rFonts w:cstheme="minorHAnsi"/>
-                <w:b w:val="0"/>
-                <w:bCs w:val="0"/>
-              </w:rPr>
-            </w:pPr>
-            <w:r>
-              <w:rPr>
-                <w:rFonts w:cstheme="minorHAnsi"/>
-                <w:b w:val="0"/>
-                <w:bCs w:val="0"/>
-              </w:rPr>
-              <w:t>SWIFT code Bank</w:t>
+              <w:spacing w:line="360" w:lineRule="auto"/>
+              <w:rPr>
+                <w:rFonts w:cstheme="minorHAnsi"/>
+                <w:b w:val="0"/>
+                <w:bCs w:val="0"/>
+              </w:rPr>
+            </w:pPr>
+            <w:r>
+              <w:rPr>
+                <w:rFonts w:cstheme="minorHAnsi"/>
+                <w:b w:val="0"/>
+                <w:bCs w:val="0"/>
+              </w:rPr>
+              <w:t xml:space="preserve">SWIFT code </w:t>
             </w:r>
           </w:p>
         </w:tc>
@@ -1384,7 +1384,7 @@
           </w:tcPr>
           <w:p>
             <w:pPr>
-              <w:spacing w:line="312" w:lineRule="auto"/>
+              <w:spacing w:line="360" w:lineRule="auto"/>
               <w:cnfStyle w:val="000000000000" w:firstRow="0" w:lastRow="0" w:firstColumn="0" w:lastColumn="0" w:oddVBand="0" w:evenVBand="0" w:oddHBand="0" w:evenHBand="0" w:firstRowFirstColumn="0" w:firstRowLastColumn="0" w:lastRowFirstColumn="0" w:lastRowLastColumn="0"/>
               <w:rPr>
                 <w:rFonts w:cstheme="minorHAnsi"/>
@@ -1405,20 +1405,18 @@
           </w:tcPr>
           <w:p>
             <w:pPr>
-              <w:spacing w:line="312" w:lineRule="auto"/>
-              <w:rPr>
-                <w:rFonts w:cstheme="minorHAnsi"/>
-                <w:b w:val="0"/>
-                <w:bCs w:val="0"/>
-              </w:rPr>
-            </w:pPr>
-            <w:r>
-              <w:rPr>
-                <w:rFonts w:cstheme="minorHAnsi"/>
-                <w:b w:val="0"/>
-                <w:bCs w:val="0"/>
-              </w:rPr>
-              <w:t>Address</w:t>
+              <w:spacing w:line="360" w:lineRule="auto"/>
+              <w:rPr>
+                <w:rFonts w:cstheme="minorHAnsi"/>
+              </w:rPr>
+            </w:pPr>
+            <w:r>
+              <w:rPr>
+                <w:rFonts w:cstheme="minorHAnsi"/>
+                <w:b w:val="0"/>
+                <w:bCs w:val="0"/>
+              </w:rPr>
+              <w:t>Routing number</w:t>
             </w:r>
           </w:p>
         </w:tc>
@@ -1429,8 +1427,130 @@
           </w:tcPr>
           <w:p>
             <w:pPr>
-              <w:spacing w:line="312" w:lineRule="auto"/>
+              <w:spacing w:line="360" w:lineRule="auto"/>
               <w:cnfStyle w:val="000000100000" w:firstRow="0" w:lastRow="0" w:firstColumn="0" w:lastColumn="0" w:oddVBand="0" w:evenVBand="0" w:oddHBand="1" w:evenHBand="0" w:firstRowFirstColumn="0" w:firstRowLastColumn="0" w:lastRowFirstColumn="0" w:lastRowLastColumn="0"/>
+              <w:rPr>
+                <w:rFonts w:cstheme="minorHAnsi"/>
+              </w:rPr>
+            </w:pPr>
+          </w:p>
+        </w:tc>
+      </w:tr>
+      <w:tr>
+        <w:tc>
+          <w:tcPr>
+            <w:cnfStyle w:val="001000000000" w:firstRow="0" w:lastRow="0" w:firstColumn="1" w:lastColumn="0" w:oddVBand="0" w:evenVBand="0" w:oddHBand="0" w:evenHBand="0" w:firstRowFirstColumn="0" w:firstRowLastColumn="0" w:lastRowFirstColumn="0" w:lastRowLastColumn="0"/>
+            <w:tcW w:w="2340" w:type="dxa"/>
+            <w:vAlign w:val="center"/>
+          </w:tcPr>
+          <w:p>
+            <w:pPr>
+              <w:spacing w:line="360" w:lineRule="auto"/>
+              <w:rPr>
+                <w:rFonts w:cstheme="minorHAnsi"/>
+                <w:b w:val="0"/>
+                <w:bCs w:val="0"/>
+              </w:rPr>
+            </w:pPr>
+            <w:r>
+              <w:rPr>
+                <w:rFonts w:cstheme="minorHAnsi"/>
+                <w:b w:val="0"/>
+                <w:bCs w:val="0"/>
+              </w:rPr>
+              <w:t>Account type</w:t>
+            </w:r>
+          </w:p>
+        </w:tc>
+        <w:tc>
+          <w:tcPr>
+            <w:tcW w:w="7110" w:type="dxa"/>
+            <w:vAlign w:val="center"/>
+          </w:tcPr>
+          <w:p>
+            <w:pPr>
+              <w:spacing w:line="360" w:lineRule="auto"/>
+              <w:cnfStyle w:val="000000000000" w:firstRow="0" w:lastRow="0" w:firstColumn="0" w:lastColumn="0" w:oddVBand="0" w:evenVBand="0" w:oddHBand="0" w:evenHBand="0" w:firstRowFirstColumn="0" w:firstRowLastColumn="0" w:lastRowFirstColumn="0" w:lastRowLastColumn="0"/>
+              <w:rPr>
+                <w:rFonts w:cstheme="minorHAnsi"/>
+              </w:rPr>
+            </w:pPr>
+          </w:p>
+        </w:tc>
+      </w:tr>
+      <w:tr>
+        <w:trPr>
+          <w:cnfStyle w:val="000000100000" w:firstRow="0" w:lastRow="0" w:firstColumn="0" w:lastColumn="0" w:oddVBand="0" w:evenVBand="0" w:oddHBand="1" w:evenHBand="0" w:firstRowFirstColumn="0" w:firstRowLastColumn="0" w:lastRowFirstColumn="0" w:lastRowLastColumn="0"/>
+        </w:trPr>
+        <w:tc>
+          <w:tcPr>
+            <w:cnfStyle w:val="001000000000" w:firstRow="0" w:lastRow="0" w:firstColumn="1" w:lastColumn="0" w:oddVBand="0" w:evenVBand="0" w:oddHBand="0" w:evenHBand="0" w:firstRowFirstColumn="0" w:firstRowLastColumn="0" w:lastRowFirstColumn="0" w:lastRowLastColumn="0"/>
+            <w:tcW w:w="2340" w:type="dxa"/>
+            <w:vAlign w:val="center"/>
+          </w:tcPr>
+          <w:p>
+            <w:pPr>
+              <w:spacing w:line="360" w:lineRule="auto"/>
+              <w:rPr>
+                <w:rFonts w:cstheme="minorHAnsi"/>
+                <w:b w:val="0"/>
+                <w:bCs w:val="0"/>
+              </w:rPr>
+            </w:pPr>
+            <w:r>
+              <w:rPr>
+                <w:rFonts w:cstheme="minorHAnsi"/>
+                <w:b w:val="0"/>
+                <w:bCs w:val="0"/>
+              </w:rPr>
+              <w:t>Address</w:t>
+            </w:r>
+          </w:p>
+        </w:tc>
+        <w:tc>
+          <w:tcPr>
+            <w:tcW w:w="7110" w:type="dxa"/>
+            <w:vAlign w:val="center"/>
+          </w:tcPr>
+          <w:p>
+            <w:pPr>
+              <w:spacing w:line="360" w:lineRule="auto"/>
+              <w:cnfStyle w:val="000000100000" w:firstRow="0" w:lastRow="0" w:firstColumn="0" w:lastColumn="0" w:oddVBand="0" w:evenVBand="0" w:oddHBand="1" w:evenHBand="0" w:firstRowFirstColumn="0" w:firstRowLastColumn="0" w:lastRowFirstColumn="0" w:lastRowLastColumn="0"/>
+              <w:rPr>
+                <w:rFonts w:cstheme="minorHAnsi"/>
+              </w:rPr>
+            </w:pPr>
+          </w:p>
+        </w:tc>
+      </w:tr>
+      <w:tr>
+        <w:trPr>
+          <w:trHeight w:val="540"/>
+        </w:trPr>
+        <w:tc>
+          <w:tcPr>
+            <w:cnfStyle w:val="001000000000" w:firstRow="0" w:lastRow="0" w:firstColumn="1" w:lastColumn="0" w:oddVBand="0" w:evenVBand="0" w:oddHBand="0" w:evenHBand="0" w:firstRowFirstColumn="0" w:firstRowLastColumn="0" w:lastRowFirstColumn="0" w:lastRowLastColumn="0"/>
+            <w:tcW w:w="2340" w:type="dxa"/>
+            <w:vAlign w:val="center"/>
+          </w:tcPr>
+          <w:p>
+            <w:pPr>
+              <w:spacing w:line="480" w:lineRule="auto"/>
+              <w:rPr>
+                <w:rFonts w:cstheme="minorHAnsi"/>
+              </w:rPr>
+            </w:pPr>
+          </w:p>
+        </w:tc>
+        <w:tc>
+          <w:tcPr>
+            <w:tcW w:w="7110" w:type="dxa"/>
+            <w:vAlign w:val="center"/>
+          </w:tcPr>
+          <w:p>
+            <w:pPr>
+              <w:spacing w:line="480" w:lineRule="auto"/>
+              <w:cnfStyle w:val="000000000000" w:firstRow="0" w:lastRow="0" w:firstColumn="0" w:lastColumn="0" w:oddVBand="0" w:evenVBand="0" w:oddHBand="0" w:evenHBand="0" w:firstRowFirstColumn="0" w:firstRowLastColumn="0" w:lastRowFirstColumn="0" w:lastRowLastColumn="0"/>
               <w:rPr>
                 <w:rFonts w:cstheme="minorHAnsi"/>
               </w:rPr>
@@ -1982,6 +2102,7 @@
   <w:style w:type="character" w:default="1" w:styleId="DefaultParagraphFont">
     <w:name w:val="Default Paragraph Font"/>
     <w:uiPriority w:val="1"/>
+    <w:semiHidden/>
     <w:unhideWhenUsed/>
   </w:style>
   <w:style w:type="table" w:default="1" w:styleId="TableNormal">

</xml_diff>

<commit_message>
chore: update ui, template
</commit_message>
<xml_diff>
--- a/public/preview/template-user.docx
+++ b/public/preview/template-user.docx
@@ -14,6 +14,17 @@
           <w:szCs w:val="68"/>
         </w:rPr>
       </w:pPr>
+      <w:r>
+        <w:rPr>
+          <w:rFonts w:cstheme="minorHAnsi"/>
+          <w:b/>
+          <w:bCs/>
+          <w:color w:val="2F5496" w:themeColor="accent1" w:themeShade="BF"/>
+          <w:sz w:val="68"/>
+          <w:szCs w:val="68"/>
+        </w:rPr>
+        <w:t xml:space="preserve"> </w:t>
+      </w:r>
       <w:r>
         <w:rPr>
           <w:rFonts w:cstheme="minorHAnsi"/>
@@ -120,7 +131,7 @@
           </w:tcPr>
           <w:p>
             <w:pPr>
-              <w:spacing w:line="360" w:lineRule="auto"/>
+              <w:spacing w:before="60" w:after="60"/>
               <w:rPr>
                 <w:rFonts w:cstheme="minorHAnsi"/>
                 <w:b w:val="0"/>
@@ -156,6 +167,27 @@
         <w:tc>
           <w:tcPr>
             <w:tcW w:w="3960" w:type="dxa"/>
+            <w:tcBorders>
+              <w:top w:val="nil"/>
+              <w:left w:val="nil"/>
+              <w:bottom w:val="nil"/>
+              <w:right w:val="nil"/>
+            </w:tcBorders>
+            <w:shd w:val="clear" w:color="auto" w:fill="FFFFFF" w:themeFill="background1"/>
+          </w:tcPr>
+          <w:p>
+            <w:pPr>
+              <w:spacing w:before="60" w:after="60"/>
+              <w:cnfStyle w:val="000000100000" w:firstRow="0" w:lastRow="0" w:firstColumn="0" w:lastColumn="0" w:oddVBand="0" w:evenVBand="0" w:oddHBand="1" w:evenHBand="0" w:firstRowFirstColumn="0" w:firstRowLastColumn="0" w:lastRowFirstColumn="0" w:lastRowLastColumn="0"/>
+              <w:rPr>
+                <w:rFonts w:cstheme="minorHAnsi"/>
+              </w:rPr>
+            </w:pPr>
+          </w:p>
+        </w:tc>
+        <w:tc>
+          <w:tcPr>
+            <w:tcW w:w="1710" w:type="dxa"/>
             <w:tcBorders>
               <w:top w:val="nil"/>
               <w:left w:val="nil"/>
@@ -170,13 +202,31 @@
               <w:cnfStyle w:val="000000100000" w:firstRow="0" w:lastRow="0" w:firstColumn="0" w:lastColumn="0" w:oddVBand="0" w:evenVBand="0" w:oddHBand="1" w:evenHBand="0" w:firstRowFirstColumn="0" w:firstRowLastColumn="0" w:lastRowFirstColumn="0" w:lastRowLastColumn="0"/>
               <w:rPr>
                 <w:rFonts w:cstheme="minorHAnsi"/>
-              </w:rPr>
-            </w:pPr>
-          </w:p>
-        </w:tc>
-        <w:tc>
-          <w:tcPr>
-            <w:tcW w:w="1710" w:type="dxa"/>
+                <w:b/>
+                <w:bCs/>
+              </w:rPr>
+            </w:pPr>
+            <w:r>
+              <w:rPr>
+                <w:rFonts w:cstheme="minorHAnsi"/>
+                <w:b/>
+                <w:bCs/>
+              </w:rPr>
+              <w:t xml:space="preserve">              </w:t>
+            </w:r>
+            <w:r>
+              <w:rPr>
+                <w:rFonts w:cstheme="minorHAnsi"/>
+                <w:b/>
+                <w:bCs/>
+              </w:rPr>
+              <w:t>DATE</w:t>
+            </w:r>
+          </w:p>
+        </w:tc>
+        <w:tc>
+          <w:tcPr>
+            <w:tcW w:w="3505" w:type="dxa"/>
             <w:tcBorders>
               <w:top w:val="nil"/>
               <w:left w:val="nil"/>
@@ -191,45 +241,6 @@
               <w:cnfStyle w:val="000000100000" w:firstRow="0" w:lastRow="0" w:firstColumn="0" w:lastColumn="0" w:oddVBand="0" w:evenVBand="0" w:oddHBand="1" w:evenHBand="0" w:firstRowFirstColumn="0" w:firstRowLastColumn="0" w:lastRowFirstColumn="0" w:lastRowLastColumn="0"/>
               <w:rPr>
                 <w:rFonts w:cstheme="minorHAnsi"/>
-                <w:b/>
-                <w:bCs/>
-              </w:rPr>
-            </w:pPr>
-            <w:r>
-              <w:rPr>
-                <w:rFonts w:cstheme="minorHAnsi"/>
-                <w:b/>
-                <w:bCs/>
-              </w:rPr>
-              <w:t xml:space="preserve">              </w:t>
-            </w:r>
-            <w:r>
-              <w:rPr>
-                <w:rFonts w:cstheme="minorHAnsi"/>
-                <w:b/>
-                <w:bCs/>
-              </w:rPr>
-              <w:t>DATE</w:t>
-            </w:r>
-          </w:p>
-        </w:tc>
-        <w:tc>
-          <w:tcPr>
-            <w:tcW w:w="3505" w:type="dxa"/>
-            <w:tcBorders>
-              <w:top w:val="nil"/>
-              <w:left w:val="nil"/>
-              <w:bottom w:val="nil"/>
-              <w:right w:val="nil"/>
-            </w:tcBorders>
-            <w:shd w:val="clear" w:color="auto" w:fill="FFFFFF" w:themeFill="background1"/>
-          </w:tcPr>
-          <w:p>
-            <w:pPr>
-              <w:spacing w:line="312" w:lineRule="auto"/>
-              <w:cnfStyle w:val="000000100000" w:firstRow="0" w:lastRow="0" w:firstColumn="0" w:lastColumn="0" w:oddVBand="0" w:evenVBand="0" w:oddHBand="1" w:evenHBand="0" w:firstRowFirstColumn="0" w:firstRowLastColumn="0" w:lastRowFirstColumn="0" w:lastRowLastColumn="0"/>
-              <w:rPr>
-                <w:rFonts w:cstheme="minorHAnsi"/>
               </w:rPr>
             </w:pPr>
             <w:r>
@@ -256,7 +267,7 @@
           </w:tcPr>
           <w:p>
             <w:pPr>
-              <w:spacing w:line="360" w:lineRule="auto"/>
+              <w:spacing w:before="60" w:after="60"/>
               <w:rPr>
                 <w:rFonts w:cstheme="minorHAnsi"/>
                 <w:b w:val="0"/>
@@ -302,7 +313,7 @@
           </w:tcPr>
           <w:p>
             <w:pPr>
-              <w:spacing w:line="312" w:lineRule="auto"/>
+              <w:spacing w:before="60" w:after="60"/>
               <w:cnfStyle w:val="000000000000" w:firstRow="0" w:lastRow="0" w:firstColumn="0" w:lastColumn="0" w:oddVBand="0" w:evenVBand="0" w:oddHBand="0" w:evenHBand="0" w:firstRowFirstColumn="0" w:firstRowLastColumn="0" w:lastRowFirstColumn="0" w:lastRowLastColumn="0"/>
               <w:rPr>
                 <w:rFonts w:cstheme="minorHAnsi"/>
@@ -382,6 +393,7 @@
       <w:tr>
         <w:trPr>
           <w:cnfStyle w:val="000000100000" w:firstRow="0" w:lastRow="0" w:firstColumn="0" w:lastColumn="0" w:oddVBand="0" w:evenVBand="0" w:oddHBand="1" w:evenHBand="0" w:firstRowFirstColumn="0" w:firstRowLastColumn="0" w:lastRowFirstColumn="0" w:lastRowLastColumn="0"/>
+          <w:trHeight w:val="368"/>
         </w:trPr>
         <w:tc>
           <w:tcPr>
@@ -397,7 +409,7 @@
           </w:tcPr>
           <w:p>
             <w:pPr>
-              <w:spacing w:line="360" w:lineRule="auto"/>
+              <w:spacing w:before="60" w:after="60"/>
               <w:rPr>
                 <w:rFonts w:cstheme="minorHAnsi"/>
                 <w:b w:val="0"/>
@@ -445,7 +457,7 @@
           </w:tcPr>
           <w:p>
             <w:pPr>
-              <w:spacing w:line="312" w:lineRule="auto"/>
+              <w:spacing w:before="60" w:after="60"/>
               <w:cnfStyle w:val="000000100000" w:firstRow="0" w:lastRow="0" w:firstColumn="0" w:lastColumn="0" w:oddVBand="0" w:evenVBand="0" w:oddHBand="1" w:evenHBand="0" w:firstRowFirstColumn="0" w:firstRowLastColumn="0" w:lastRowFirstColumn="0" w:lastRowLastColumn="0"/>
               <w:rPr>
                 <w:rFonts w:cstheme="minorHAnsi"/>
@@ -501,6 +513,9 @@
         </w:tc>
       </w:tr>
       <w:tr>
+        <w:trPr>
+          <w:trHeight w:val="70"/>
+        </w:trPr>
         <w:tc>
           <w:tcPr>
             <w:cnfStyle w:val="001000000000" w:firstRow="0" w:lastRow="0" w:firstColumn="1" w:lastColumn="0" w:oddVBand="0" w:evenVBand="0" w:oddHBand="0" w:evenHBand="0" w:firstRowFirstColumn="0" w:firstRowLastColumn="0" w:lastRowFirstColumn="0" w:lastRowLastColumn="0"/>
@@ -515,7 +530,7 @@
           </w:tcPr>
           <w:p>
             <w:pPr>
-              <w:spacing w:line="360" w:lineRule="auto"/>
+              <w:spacing w:before="60" w:after="60"/>
               <w:rPr>
                 <w:rFonts w:cstheme="minorHAnsi"/>
                 <w:b w:val="0"/>
@@ -561,7 +576,7 @@
           </w:tcPr>
           <w:p>
             <w:pPr>
-              <w:spacing w:line="312" w:lineRule="auto"/>
+              <w:spacing w:before="60" w:after="60"/>
               <w:cnfStyle w:val="000000000000" w:firstRow="0" w:lastRow="0" w:firstColumn="0" w:lastColumn="0" w:oddVBand="0" w:evenVBand="0" w:oddHBand="0" w:evenHBand="0" w:firstRowFirstColumn="0" w:firstRowLastColumn="0" w:lastRowFirstColumn="0" w:lastRowLastColumn="0"/>
               <w:rPr>
                 <w:rFonts w:cstheme="minorHAnsi"/>
@@ -701,7 +716,7 @@
           </w:tcPr>
           <w:p>
             <w:pPr>
-              <w:spacing w:line="360" w:lineRule="auto"/>
+              <w:spacing w:before="60" w:after="60"/>
               <w:rPr>
                 <w:rFonts w:cstheme="minorHAnsi"/>
               </w:rPr>
@@ -730,7 +745,7 @@
           </w:tcPr>
           <w:p>
             <w:pPr>
-              <w:spacing w:line="360" w:lineRule="auto"/>
+              <w:spacing w:before="60" w:after="60"/>
               <w:rPr>
                 <w:rFonts w:cstheme="minorHAnsi"/>
               </w:rPr>
@@ -766,7 +781,7 @@
           </w:tcPr>
           <w:p>
             <w:pPr>
-              <w:spacing w:line="360" w:lineRule="auto"/>
+              <w:spacing w:before="60" w:after="60"/>
               <w:cnfStyle w:val="000000000000" w:firstRow="0" w:lastRow="0" w:firstColumn="0" w:lastColumn="0" w:oddVBand="0" w:evenVBand="0" w:oddHBand="0" w:evenHBand="0" w:firstRowFirstColumn="0" w:firstRowLastColumn="0" w:lastRowFirstColumn="0" w:lastRowLastColumn="0"/>
               <w:rPr>
                 <w:rFonts w:cstheme="minorHAnsi"/>
@@ -799,7 +814,7 @@
           </w:tcPr>
           <w:p>
             <w:pPr>
-              <w:spacing w:line="360" w:lineRule="auto"/>
+              <w:spacing w:before="60" w:after="60"/>
               <w:rPr>
                 <w:rFonts w:cstheme="minorHAnsi"/>
               </w:rPr>
@@ -851,7 +866,7 @@
           </w:tcPr>
           <w:p>
             <w:pPr>
-              <w:spacing w:line="360" w:lineRule="auto"/>
+              <w:spacing w:before="60" w:after="60"/>
               <w:cnfStyle w:val="000000100000" w:firstRow="0" w:lastRow="0" w:firstColumn="0" w:lastColumn="0" w:oddVBand="0" w:evenVBand="0" w:oddHBand="1" w:evenHBand="0" w:firstRowFirstColumn="0" w:firstRowLastColumn="0" w:lastRowFirstColumn="0" w:lastRowLastColumn="0"/>
               <w:rPr>
                 <w:rFonts w:cstheme="minorHAnsi"/>
@@ -861,7 +876,7 @@
               <w:rPr>
                 <w:rFonts w:cstheme="minorHAnsi"/>
               </w:rPr>
-              <w:t>4077629248</w:t>
+              <w:t>15584774</w:t>
             </w:r>
           </w:p>
         </w:tc>
@@ -881,54 +896,856 @@
           </w:tcPr>
           <w:p>
             <w:pPr>
+              <w:spacing w:before="60" w:after="60"/>
+              <w:rPr>
+                <w:rFonts w:cstheme="minorHAnsi"/>
+              </w:rPr>
+            </w:pPr>
+            <w:r>
+              <w:rPr>
+                <w:rFonts w:cstheme="minorHAnsi"/>
+                <w:b w:val="0"/>
+                <w:bCs w:val="0"/>
+              </w:rPr>
+              <w:t xml:space="preserve">Address: </w:t>
+            </w:r>
+            <w:r>
+              <w:rPr>
+                <w:rFonts w:cstheme="minorHAnsi"/>
+                <w:b w:val="0"/>
+                <w:bCs w:val="0"/>
+              </w:rPr>
+              <w:t xml:space="preserve">         </w:t>
+            </w:r>
+          </w:p>
+        </w:tc>
+        <w:tc>
+          <w:tcPr>
+            <w:tcW w:w="3960" w:type="dxa"/>
+            <w:tcBorders>
+              <w:top w:val="nil"/>
+              <w:left w:val="nil"/>
+              <w:bottom w:val="nil"/>
+              <w:right w:val="nil"/>
+            </w:tcBorders>
+            <w:shd w:val="clear" w:color="auto" w:fill="FFFFFF" w:themeFill="background1"/>
+          </w:tcPr>
+          <w:p>
+            <w:pPr>
+              <w:spacing w:before="60" w:after="60"/>
+              <w:cnfStyle w:val="000000000000" w:firstRow="0" w:lastRow="0" w:firstColumn="0" w:lastColumn="0" w:oddVBand="0" w:evenVBand="0" w:oddHBand="0" w:evenHBand="0" w:firstRowFirstColumn="0" w:firstRowLastColumn="0" w:lastRowFirstColumn="0" w:lastRowLastColumn="0"/>
+              <w:rPr>
+                <w:rFonts w:cstheme="minorHAnsi"/>
+              </w:rPr>
+            </w:pPr>
+            <w:r>
+              <w:rPr>
+                <w:rFonts w:cstheme="minorHAnsi"/>
+              </w:rPr>
+              <w:t>Suite 126 West Link House, 981 Great West Road, London, United Kingdom, TW8 9DN</w:t>
+            </w:r>
+          </w:p>
+        </w:tc>
+      </w:tr>
+      <w:tr>
+        <w:trPr>
+          <w:cnfStyle w:val="000000100000" w:firstRow="0" w:lastRow="0" w:firstColumn="0" w:lastColumn="0" w:oddVBand="0" w:evenVBand="0" w:oddHBand="1" w:evenHBand="0" w:firstRowFirstColumn="0" w:firstRowLastColumn="0" w:lastRowFirstColumn="0" w:lastRowLastColumn="0"/>
+        </w:trPr>
+        <w:tc>
+          <w:tcPr>
+            <w:cnfStyle w:val="001000000000" w:firstRow="0" w:lastRow="0" w:firstColumn="1" w:lastColumn="0" w:oddVBand="0" w:evenVBand="0" w:oddHBand="0" w:evenHBand="0" w:firstRowFirstColumn="0" w:firstRowLastColumn="0" w:lastRowFirstColumn="0" w:lastRowLastColumn="0"/>
+            <w:tcW w:w="1525" w:type="dxa"/>
+            <w:tcBorders>
+              <w:top w:val="nil"/>
+              <w:left w:val="nil"/>
+              <w:bottom w:val="nil"/>
+              <w:right w:val="nil"/>
+            </w:tcBorders>
+            <w:shd w:val="clear" w:color="auto" w:fill="FFFFFF" w:themeFill="background1"/>
+          </w:tcPr>
+          <w:p>
+            <w:pPr>
+              <w:spacing w:before="60" w:after="60"/>
+              <w:rPr>
+                <w:rFonts w:cstheme="minorHAnsi"/>
+                <w:b w:val="0"/>
+                <w:bCs w:val="0"/>
+              </w:rPr>
+            </w:pPr>
+          </w:p>
+        </w:tc>
+        <w:tc>
+          <w:tcPr>
+            <w:tcW w:w="3960" w:type="dxa"/>
+            <w:tcBorders>
+              <w:top w:val="nil"/>
+              <w:left w:val="nil"/>
+              <w:bottom w:val="nil"/>
+              <w:right w:val="nil"/>
+            </w:tcBorders>
+            <w:shd w:val="clear" w:color="auto" w:fill="FFFFFF" w:themeFill="background1"/>
+          </w:tcPr>
+          <w:p>
+            <w:pPr>
+              <w:spacing w:before="60" w:after="60"/>
+              <w:cnfStyle w:val="000000100000" w:firstRow="0" w:lastRow="0" w:firstColumn="0" w:lastColumn="0" w:oddVBand="0" w:evenVBand="0" w:oddHBand="1" w:evenHBand="0" w:firstRowFirstColumn="0" w:firstRowLastColumn="0" w:lastRowFirstColumn="0" w:lastRowLastColumn="0"/>
+              <w:rPr>
+                <w:rFonts w:cstheme="minorHAnsi"/>
+              </w:rPr>
+            </w:pPr>
+          </w:p>
+        </w:tc>
+      </w:tr>
+    </w:tbl>
+    <w:p>
+      <w:pPr>
+        <w:rPr>
+          <w:rFonts w:cstheme="minorHAnsi"/>
+        </w:rPr>
+      </w:pPr>
+      <w:r>
+        <w:rPr>
+          <w:rFonts w:cstheme="minorHAnsi"/>
+        </w:rPr>
+        <w:t xml:space="preserve"> </w:t>
+      </w:r>
+    </w:p>
+    <w:p>
+      <w:pPr>
+        <w:rPr>
+          <w:rFonts w:cstheme="minorHAnsi"/>
+        </w:rPr>
+      </w:pPr>
+    </w:p>
+    <w:tbl>
+      <w:tblPr>
+        <w:tblStyle w:val="PlainTable1"/>
+        <w:tblW w:w="9355" w:type="dxa"/>
+        <w:tblLook w:val="04A0" w:firstRow="1" w:lastRow="0" w:firstColumn="1" w:lastColumn="0" w:noHBand="0" w:noVBand="1"/>
+      </w:tblPr>
+      <w:tblGrid>
+        <w:gridCol w:w="6295"/>
+        <w:gridCol w:w="3060"/>
+      </w:tblGrid>
+      <w:tr>
+        <w:trPr>
+          <w:cnfStyle w:val="100000000000" w:firstRow="1" w:lastRow="0" w:firstColumn="0" w:lastColumn="0" w:oddVBand="0" w:evenVBand="0" w:oddHBand="0" w:evenHBand="0" w:firstRowFirstColumn="0" w:firstRowLastColumn="0" w:lastRowFirstColumn="0" w:lastRowLastColumn="0"/>
+          <w:trHeight w:val="368"/>
+        </w:trPr>
+        <w:tc>
+          <w:tcPr>
+            <w:cnfStyle w:val="001000000000" w:firstRow="0" w:lastRow="0" w:firstColumn="1" w:lastColumn="0" w:oddVBand="0" w:evenVBand="0" w:oddHBand="0" w:evenHBand="0" w:firstRowFirstColumn="0" w:firstRowLastColumn="0" w:lastRowFirstColumn="0" w:lastRowLastColumn="0"/>
+            <w:tcW w:w="6295" w:type="dxa"/>
+            <w:tcBorders>
+              <w:bottom w:val="nil"/>
+            </w:tcBorders>
+            <w:shd w:val="clear" w:color="auto" w:fill="2F5496" w:themeFill="accent1" w:themeFillShade="BF"/>
+            <w:vAlign w:val="center"/>
+          </w:tcPr>
+          <w:p>
+            <w:pPr>
+              <w:rPr>
+                <w:rFonts w:cstheme="minorHAnsi"/>
+                <w:color w:val="FFFFFF" w:themeColor="background1"/>
+              </w:rPr>
+            </w:pPr>
+            <w:r>
+              <w:rPr>
+                <w:rFonts w:cstheme="minorHAnsi"/>
+                <w:color w:val="FFFFFF" w:themeColor="background1"/>
+              </w:rPr>
+              <w:t>DESCRIPTION</w:t>
+            </w:r>
+          </w:p>
+        </w:tc>
+        <w:tc>
+          <w:tcPr>
+            <w:tcW w:w="3060" w:type="dxa"/>
+            <w:tcBorders>
+              <w:bottom w:val="nil"/>
+            </w:tcBorders>
+            <w:shd w:val="clear" w:color="auto" w:fill="2F5496" w:themeFill="accent1" w:themeFillShade="BF"/>
+            <w:vAlign w:val="center"/>
+          </w:tcPr>
+          <w:p>
+            <w:pPr>
+              <w:cnfStyle w:val="100000000000" w:firstRow="1" w:lastRow="0" w:firstColumn="0" w:lastColumn="0" w:oddVBand="0" w:evenVBand="0" w:oddHBand="0" w:evenHBand="0" w:firstRowFirstColumn="0" w:firstRowLastColumn="0" w:lastRowFirstColumn="0" w:lastRowLastColumn="0"/>
+              <w:rPr>
+                <w:rFonts w:cstheme="minorHAnsi"/>
+                <w:color w:val="FFFFFF" w:themeColor="background1"/>
+              </w:rPr>
+            </w:pPr>
+            <w:r>
+              <w:rPr>
+                <w:rFonts w:cstheme="minorHAnsi"/>
+                <w:color w:val="FFFFFF" w:themeColor="background1"/>
+              </w:rPr>
+              <w:t>AMOUNT</w:t>
+            </w:r>
+          </w:p>
+        </w:tc>
+      </w:tr>
+      <w:tr>
+        <w:trPr>
+          <w:cnfStyle w:val="000000100000" w:firstRow="0" w:lastRow="0" w:firstColumn="0" w:lastColumn="0" w:oddVBand="0" w:evenVBand="0" w:oddHBand="1" w:evenHBand="0" w:firstRowFirstColumn="0" w:firstRowLastColumn="0" w:lastRowFirstColumn="0" w:lastRowLastColumn="0"/>
+        </w:trPr>
+        <w:tc>
+          <w:tcPr>
+            <w:cnfStyle w:val="001000000000" w:firstRow="0" w:lastRow="0" w:firstColumn="1" w:lastColumn="0" w:oddVBand="0" w:evenVBand="0" w:oddHBand="0" w:evenHBand="0" w:firstRowFirstColumn="0" w:firstRowLastColumn="0" w:lastRowFirstColumn="0" w:lastRowLastColumn="0"/>
+            <w:tcW w:w="6295" w:type="dxa"/>
+            <w:tcBorders>
+              <w:top w:val="nil"/>
+              <w:left w:val="nil"/>
+              <w:bottom w:val="nil"/>
+              <w:right w:val="nil"/>
+            </w:tcBorders>
+          </w:tcPr>
+          <w:p>
+            <w:pPr>
+              <w:spacing w:before="100" w:after="100"/>
+              <w:rPr>
+                <w:rFonts w:cstheme="minorHAnsi"/>
+                <w:b w:val="0"/>
+                <w:bCs w:val="0"/>
+              </w:rPr>
+            </w:pPr>
+            <w:r>
+              <w:rPr>
+                <w:rFonts w:cstheme="minorHAnsi"/>
+                <w:b w:val="0"/>
+                <w:bCs w:val="0"/>
+              </w:rPr>
+              <w:t xml:space="preserve">Revenue </w:t>
+            </w:r>
+            <w:proofErr w:type="spellStart"/>
+            <w:r>
+              <w:rPr>
+                <w:rFonts w:cstheme="minorHAnsi"/>
+                <w:b w:val="0"/>
+                <w:bCs w:val="0"/>
+              </w:rPr>
+              <w:t>Youtube</w:t>
+            </w:r>
+            <w:proofErr w:type="spellEnd"/>
+            <w:r>
+              <w:rPr>
+                <w:rFonts w:cstheme="minorHAnsi"/>
+                <w:b w:val="0"/>
+                <w:bCs w:val="0"/>
+              </w:rPr>
+              <w:t xml:space="preserve"> MM/YYYY</w:t>
+            </w:r>
+          </w:p>
+        </w:tc>
+        <w:tc>
+          <w:tcPr>
+            <w:tcW w:w="3060" w:type="dxa"/>
+            <w:tcBorders>
+              <w:top w:val="nil"/>
+              <w:left w:val="nil"/>
+              <w:bottom w:val="nil"/>
+              <w:right w:val="nil"/>
+            </w:tcBorders>
+          </w:tcPr>
+          <w:p>
+            <w:pPr>
+              <w:spacing w:before="100" w:after="100"/>
+              <w:cnfStyle w:val="000000100000" w:firstRow="0" w:lastRow="0" w:firstColumn="0" w:lastColumn="0" w:oddVBand="0" w:evenVBand="0" w:oddHBand="1" w:evenHBand="0" w:firstRowFirstColumn="0" w:firstRowLastColumn="0" w:lastRowFirstColumn="0" w:lastRowLastColumn="0"/>
+              <w:rPr>
+                <w:rFonts w:cstheme="minorHAnsi"/>
+              </w:rPr>
+            </w:pPr>
+          </w:p>
+        </w:tc>
+      </w:tr>
+      <w:tr>
+        <w:tc>
+          <w:tcPr>
+            <w:cnfStyle w:val="001000000000" w:firstRow="0" w:lastRow="0" w:firstColumn="1" w:lastColumn="0" w:oddVBand="0" w:evenVBand="0" w:oddHBand="0" w:evenHBand="0" w:firstRowFirstColumn="0" w:firstRowLastColumn="0" w:lastRowFirstColumn="0" w:lastRowLastColumn="0"/>
+            <w:tcW w:w="6295" w:type="dxa"/>
+            <w:tcBorders>
+              <w:top w:val="nil"/>
+              <w:left w:val="nil"/>
+              <w:bottom w:val="nil"/>
+              <w:right w:val="nil"/>
+            </w:tcBorders>
+          </w:tcPr>
+          <w:p>
+            <w:pPr>
+              <w:rPr>
+                <w:rFonts w:cstheme="minorHAnsi"/>
+              </w:rPr>
+            </w:pPr>
+          </w:p>
+        </w:tc>
+        <w:tc>
+          <w:tcPr>
+            <w:tcW w:w="3060" w:type="dxa"/>
+            <w:tcBorders>
+              <w:top w:val="nil"/>
+              <w:left w:val="nil"/>
+              <w:bottom w:val="nil"/>
+              <w:right w:val="nil"/>
+            </w:tcBorders>
+          </w:tcPr>
+          <w:p>
+            <w:pPr>
+              <w:cnfStyle w:val="000000000000" w:firstRow="0" w:lastRow="0" w:firstColumn="0" w:lastColumn="0" w:oddVBand="0" w:evenVBand="0" w:oddHBand="0" w:evenHBand="0" w:firstRowFirstColumn="0" w:firstRowLastColumn="0" w:lastRowFirstColumn="0" w:lastRowLastColumn="0"/>
+              <w:rPr>
+                <w:rFonts w:cstheme="minorHAnsi"/>
+              </w:rPr>
+            </w:pPr>
+          </w:p>
+        </w:tc>
+      </w:tr>
+      <w:tr>
+        <w:trPr>
+          <w:cnfStyle w:val="000000100000" w:firstRow="0" w:lastRow="0" w:firstColumn="0" w:lastColumn="0" w:oddVBand="0" w:evenVBand="0" w:oddHBand="1" w:evenHBand="0" w:firstRowFirstColumn="0" w:firstRowLastColumn="0" w:lastRowFirstColumn="0" w:lastRowLastColumn="0"/>
+        </w:trPr>
+        <w:tc>
+          <w:tcPr>
+            <w:cnfStyle w:val="001000000000" w:firstRow="0" w:lastRow="0" w:firstColumn="1" w:lastColumn="0" w:oddVBand="0" w:evenVBand="0" w:oddHBand="0" w:evenHBand="0" w:firstRowFirstColumn="0" w:firstRowLastColumn="0" w:lastRowFirstColumn="0" w:lastRowLastColumn="0"/>
+            <w:tcW w:w="6295" w:type="dxa"/>
+            <w:tcBorders>
+              <w:top w:val="nil"/>
+              <w:left w:val="nil"/>
+              <w:bottom w:val="nil"/>
+              <w:right w:val="nil"/>
+            </w:tcBorders>
+            <w:shd w:val="clear" w:color="auto" w:fill="FFFFFF" w:themeFill="background1"/>
+          </w:tcPr>
+          <w:p>
+            <w:pPr>
+              <w:jc w:val="right"/>
+              <w:rPr>
+                <w:rFonts w:cstheme="minorHAnsi"/>
+              </w:rPr>
+            </w:pPr>
+            <w:r>
+              <w:rPr>
+                <w:rFonts w:cstheme="minorHAnsi"/>
+                <w:color w:val="2F5496" w:themeColor="accent1" w:themeShade="BF"/>
+              </w:rPr>
+              <w:t>TOTAL:</w:t>
+            </w:r>
+          </w:p>
+        </w:tc>
+        <w:tc>
+          <w:tcPr>
+            <w:tcW w:w="3060" w:type="dxa"/>
+            <w:tcBorders>
+              <w:top w:val="nil"/>
+              <w:left w:val="nil"/>
+              <w:bottom w:val="nil"/>
+              <w:right w:val="nil"/>
+            </w:tcBorders>
+            <w:shd w:val="clear" w:color="auto" w:fill="B4C6E7" w:themeFill="accent1" w:themeFillTint="66"/>
+          </w:tcPr>
+          <w:p>
+            <w:pPr>
+              <w:cnfStyle w:val="000000100000" w:firstRow="0" w:lastRow="0" w:firstColumn="0" w:lastColumn="0" w:oddVBand="0" w:evenVBand="0" w:oddHBand="1" w:evenHBand="0" w:firstRowFirstColumn="0" w:firstRowLastColumn="0" w:lastRowFirstColumn="0" w:lastRowLastColumn="0"/>
+              <w:rPr>
+                <w:rFonts w:cstheme="minorHAnsi"/>
+              </w:rPr>
+            </w:pPr>
+          </w:p>
+        </w:tc>
+      </w:tr>
+    </w:tbl>
+    <w:tbl>
+      <w:tblPr>
+        <w:tblStyle w:val="PlainTable4"/>
+        <w:tblW w:w="9450" w:type="dxa"/>
+        <w:tblLook w:val="04A0" w:firstRow="1" w:lastRow="0" w:firstColumn="1" w:lastColumn="0" w:noHBand="0" w:noVBand="1"/>
+      </w:tblPr>
+      <w:tblGrid>
+        <w:gridCol w:w="2430"/>
+        <w:gridCol w:w="7020"/>
+      </w:tblGrid>
+      <w:tr>
+        <w:trPr>
+          <w:cnfStyle w:val="100000000000" w:firstRow="1" w:lastRow="0" w:firstColumn="0" w:lastColumn="0" w:oddVBand="0" w:evenVBand="0" w:oddHBand="0" w:evenHBand="0" w:firstRowFirstColumn="0" w:firstRowLastColumn="0" w:lastRowFirstColumn="0" w:lastRowLastColumn="0"/>
+        </w:trPr>
+        <w:tc>
+          <w:tcPr>
+            <w:cnfStyle w:val="001000000000" w:firstRow="0" w:lastRow="0" w:firstColumn="1" w:lastColumn="0" w:oddVBand="0" w:evenVBand="0" w:oddHBand="0" w:evenHBand="0" w:firstRowFirstColumn="0" w:firstRowLastColumn="0" w:lastRowFirstColumn="0" w:lastRowLastColumn="0"/>
+            <w:tcW w:w="2430" w:type="dxa"/>
+            <w:vAlign w:val="center"/>
+          </w:tcPr>
+          <w:p>
+            <w:pPr>
               <w:spacing w:line="360" w:lineRule="auto"/>
               <w:rPr>
                 <w:rFonts w:cstheme="minorHAnsi"/>
               </w:rPr>
             </w:pPr>
-            <w:r>
-              <w:rPr>
-                <w:rFonts w:cstheme="minorHAnsi"/>
-                <w:b w:val="0"/>
-                <w:bCs w:val="0"/>
-              </w:rPr>
-              <w:t xml:space="preserve">Address: </w:t>
-            </w:r>
-            <w:r>
-              <w:rPr>
-                <w:rFonts w:cstheme="minorHAnsi"/>
-                <w:b w:val="0"/>
-                <w:bCs w:val="0"/>
-              </w:rPr>
-              <w:t xml:space="preserve">         </w:t>
-            </w:r>
-          </w:p>
-        </w:tc>
-        <w:tc>
-          <w:tcPr>
-            <w:tcW w:w="3960" w:type="dxa"/>
-            <w:tcBorders>
-              <w:top w:val="nil"/>
-              <w:left w:val="nil"/>
-              <w:bottom w:val="nil"/>
-              <w:right w:val="nil"/>
-            </w:tcBorders>
-            <w:shd w:val="clear" w:color="auto" w:fill="FFFFFF" w:themeFill="background1"/>
+          </w:p>
+        </w:tc>
+        <w:tc>
+          <w:tcPr>
+            <w:tcW w:w="7020" w:type="dxa"/>
+            <w:vAlign w:val="center"/>
           </w:tcPr>
           <w:p>
             <w:pPr>
               <w:spacing w:line="360" w:lineRule="auto"/>
+              <w:cnfStyle w:val="100000000000" w:firstRow="1" w:lastRow="0" w:firstColumn="0" w:lastColumn="0" w:oddVBand="0" w:evenVBand="0" w:oddHBand="0" w:evenHBand="0" w:firstRowFirstColumn="0" w:firstRowLastColumn="0" w:lastRowFirstColumn="0" w:lastRowLastColumn="0"/>
+              <w:rPr>
+                <w:rFonts w:cstheme="minorHAnsi"/>
+              </w:rPr>
+            </w:pPr>
+          </w:p>
+        </w:tc>
+      </w:tr>
+    </w:tbl>
+    <w:tbl>
+      <w:tblPr>
+        <w:tblStyle w:val="PlainTable1"/>
+        <w:tblW w:w="9355" w:type="dxa"/>
+        <w:tblBorders>
+          <w:top w:val="single" w:sz="4" w:space="0" w:color="auto"/>
+          <w:left w:val="single" w:sz="4" w:space="0" w:color="auto"/>
+          <w:bottom w:val="single" w:sz="4" w:space="0" w:color="auto"/>
+          <w:right w:val="single" w:sz="4" w:space="0" w:color="auto"/>
+          <w:insideH w:val="single" w:sz="4" w:space="0" w:color="auto"/>
+          <w:insideV w:val="single" w:sz="4" w:space="0" w:color="auto"/>
+        </w:tblBorders>
+        <w:tblLook w:val="04A0" w:firstRow="1" w:lastRow="0" w:firstColumn="1" w:lastColumn="0" w:noHBand="0" w:noVBand="1"/>
+      </w:tblPr>
+      <w:tblGrid>
+        <w:gridCol w:w="2515"/>
+        <w:gridCol w:w="6840"/>
+      </w:tblGrid>
+      <w:tr>
+        <w:trPr>
+          <w:cnfStyle w:val="100000000000" w:firstRow="1" w:lastRow="0" w:firstColumn="0" w:lastColumn="0" w:oddVBand="0" w:evenVBand="0" w:oddHBand="0" w:evenHBand="0" w:firstRowFirstColumn="0" w:firstRowLastColumn="0" w:lastRowFirstColumn="0" w:lastRowLastColumn="0"/>
+          <w:trHeight w:val="368"/>
+        </w:trPr>
+        <w:tc>
+          <w:tcPr>
+            <w:cnfStyle w:val="001000000000" w:firstRow="0" w:lastRow="0" w:firstColumn="1" w:lastColumn="0" w:oddVBand="0" w:evenVBand="0" w:oddHBand="0" w:evenHBand="0" w:firstRowFirstColumn="0" w:firstRowLastColumn="0" w:lastRowFirstColumn="0" w:lastRowLastColumn="0"/>
+            <w:tcW w:w="9355" w:type="dxa"/>
+            <w:gridSpan w:val="2"/>
+            <w:tcBorders>
+              <w:bottom w:val="nil"/>
+            </w:tcBorders>
+            <w:shd w:val="clear" w:color="auto" w:fill="2F5496" w:themeFill="accent1" w:themeFillShade="BF"/>
+            <w:vAlign w:val="center"/>
+          </w:tcPr>
+          <w:p>
+            <w:pPr>
+              <w:rPr>
+                <w:rFonts w:cstheme="minorHAnsi"/>
+                <w:color w:val="FFFFFF" w:themeColor="background1"/>
+              </w:rPr>
+            </w:pPr>
+            <w:r>
+              <w:rPr>
+                <w:rFonts w:cstheme="minorHAnsi"/>
+                <w:color w:val="FFFFFF" w:themeColor="background1"/>
+              </w:rPr>
+              <w:t>PAYMENT INFORMATION</w:t>
+            </w:r>
+          </w:p>
+        </w:tc>
+      </w:tr>
+      <w:tr>
+        <w:trPr>
+          <w:cnfStyle w:val="000000100000" w:firstRow="0" w:lastRow="0" w:firstColumn="0" w:lastColumn="0" w:oddVBand="0" w:evenVBand="0" w:oddHBand="1" w:evenHBand="0" w:firstRowFirstColumn="0" w:firstRowLastColumn="0" w:lastRowFirstColumn="0" w:lastRowLastColumn="0"/>
+        </w:trPr>
+        <w:tc>
+          <w:tcPr>
+            <w:cnfStyle w:val="001000000000" w:firstRow="0" w:lastRow="0" w:firstColumn="1" w:lastColumn="0" w:oddVBand="0" w:evenVBand="0" w:oddHBand="0" w:evenHBand="0" w:firstRowFirstColumn="0" w:firstRowLastColumn="0" w:lastRowFirstColumn="0" w:lastRowLastColumn="0"/>
+            <w:tcW w:w="2515" w:type="dxa"/>
+            <w:tcBorders>
+              <w:top w:val="nil"/>
+              <w:left w:val="nil"/>
+              <w:bottom w:val="nil"/>
+              <w:right w:val="nil"/>
+            </w:tcBorders>
+            <w:shd w:val="clear" w:color="auto" w:fill="FFFFFF" w:themeFill="background1"/>
+            <w:vAlign w:val="center"/>
+          </w:tcPr>
+          <w:p>
+            <w:pPr>
+              <w:spacing w:before="60" w:after="60"/>
+              <w:rPr>
+                <w:rFonts w:cstheme="minorHAnsi"/>
+              </w:rPr>
+            </w:pPr>
+            <w:r>
+              <w:rPr>
+                <w:rFonts w:cstheme="minorHAnsi"/>
+                <w:b w:val="0"/>
+                <w:bCs w:val="0"/>
+              </w:rPr>
+              <w:t xml:space="preserve">Account name </w:t>
+            </w:r>
+          </w:p>
+        </w:tc>
+        <w:tc>
+          <w:tcPr>
+            <w:tcW w:w="6840" w:type="dxa"/>
+            <w:tcBorders>
+              <w:top w:val="nil"/>
+              <w:left w:val="nil"/>
+              <w:bottom w:val="nil"/>
+              <w:right w:val="nil"/>
+            </w:tcBorders>
+            <w:shd w:val="clear" w:color="auto" w:fill="FFFFFF" w:themeFill="background1"/>
+            <w:vAlign w:val="center"/>
+          </w:tcPr>
+          <w:p>
+            <w:pPr>
+              <w:spacing w:before="60" w:after="60"/>
+              <w:cnfStyle w:val="000000100000" w:firstRow="0" w:lastRow="0" w:firstColumn="0" w:lastColumn="0" w:oddVBand="0" w:evenVBand="0" w:oddHBand="1" w:evenHBand="0" w:firstRowFirstColumn="0" w:firstRowLastColumn="0" w:lastRowFirstColumn="0" w:lastRowLastColumn="0"/>
+              <w:rPr>
+                <w:rFonts w:cstheme="minorHAnsi"/>
+              </w:rPr>
+            </w:pPr>
+          </w:p>
+        </w:tc>
+      </w:tr>
+      <w:tr>
+        <w:tc>
+          <w:tcPr>
+            <w:cnfStyle w:val="001000000000" w:firstRow="0" w:lastRow="0" w:firstColumn="1" w:lastColumn="0" w:oddVBand="0" w:evenVBand="0" w:oddHBand="0" w:evenHBand="0" w:firstRowFirstColumn="0" w:firstRowLastColumn="0" w:lastRowFirstColumn="0" w:lastRowLastColumn="0"/>
+            <w:tcW w:w="2515" w:type="dxa"/>
+            <w:tcBorders>
+              <w:top w:val="nil"/>
+              <w:left w:val="nil"/>
+              <w:bottom w:val="nil"/>
+              <w:right w:val="nil"/>
+            </w:tcBorders>
+            <w:shd w:val="clear" w:color="auto" w:fill="FFFFFF" w:themeFill="background1"/>
+            <w:vAlign w:val="center"/>
+          </w:tcPr>
+          <w:p>
+            <w:pPr>
+              <w:spacing w:before="60" w:after="60"/>
+              <w:rPr>
+                <w:rFonts w:cstheme="minorHAnsi"/>
+              </w:rPr>
+            </w:pPr>
+            <w:r>
+              <w:rPr>
+                <w:rFonts w:cstheme="minorHAnsi"/>
+                <w:b w:val="0"/>
+                <w:bCs w:val="0"/>
+              </w:rPr>
+              <w:t xml:space="preserve">Bank name </w:t>
+            </w:r>
+          </w:p>
+        </w:tc>
+        <w:tc>
+          <w:tcPr>
+            <w:tcW w:w="6840" w:type="dxa"/>
+            <w:tcBorders>
+              <w:top w:val="nil"/>
+              <w:left w:val="nil"/>
+              <w:bottom w:val="nil"/>
+              <w:right w:val="nil"/>
+            </w:tcBorders>
+            <w:shd w:val="clear" w:color="auto" w:fill="FFFFFF" w:themeFill="background1"/>
+            <w:vAlign w:val="center"/>
+          </w:tcPr>
+          <w:p>
+            <w:pPr>
+              <w:spacing w:before="60" w:after="60"/>
               <w:cnfStyle w:val="000000000000" w:firstRow="0" w:lastRow="0" w:firstColumn="0" w:lastColumn="0" w:oddVBand="0" w:evenVBand="0" w:oddHBand="0" w:evenHBand="0" w:firstRowFirstColumn="0" w:firstRowLastColumn="0" w:lastRowFirstColumn="0" w:lastRowLastColumn="0"/>
               <w:rPr>
                 <w:rFonts w:cstheme="minorHAnsi"/>
               </w:rPr>
             </w:pPr>
-            <w:r>
-              <w:rPr>
-                <w:rFonts w:cstheme="minorHAnsi"/>
-              </w:rPr>
-              <w:t>Suite 126 West Link House, 981 Great West Road, London, United Kingdom, TW8 9DN</w:t>
-            </w:r>
+          </w:p>
+        </w:tc>
+      </w:tr>
+      <w:tr>
+        <w:trPr>
+          <w:cnfStyle w:val="000000100000" w:firstRow="0" w:lastRow="0" w:firstColumn="0" w:lastColumn="0" w:oddVBand="0" w:evenVBand="0" w:oddHBand="1" w:evenHBand="0" w:firstRowFirstColumn="0" w:firstRowLastColumn="0" w:lastRowFirstColumn="0" w:lastRowLastColumn="0"/>
+        </w:trPr>
+        <w:tc>
+          <w:tcPr>
+            <w:cnfStyle w:val="001000000000" w:firstRow="0" w:lastRow="0" w:firstColumn="1" w:lastColumn="0" w:oddVBand="0" w:evenVBand="0" w:oddHBand="0" w:evenHBand="0" w:firstRowFirstColumn="0" w:firstRowLastColumn="0" w:lastRowFirstColumn="0" w:lastRowLastColumn="0"/>
+            <w:tcW w:w="2515" w:type="dxa"/>
+            <w:tcBorders>
+              <w:top w:val="nil"/>
+              <w:left w:val="nil"/>
+              <w:bottom w:val="nil"/>
+              <w:right w:val="nil"/>
+            </w:tcBorders>
+            <w:shd w:val="clear" w:color="auto" w:fill="FFFFFF" w:themeFill="background1"/>
+            <w:vAlign w:val="center"/>
+          </w:tcPr>
+          <w:p>
+            <w:pPr>
+              <w:spacing w:before="60" w:after="60"/>
+              <w:rPr>
+                <w:rFonts w:cstheme="minorHAnsi"/>
+              </w:rPr>
+            </w:pPr>
+            <w:r>
+              <w:rPr>
+                <w:rFonts w:cstheme="minorHAnsi"/>
+                <w:b w:val="0"/>
+                <w:bCs w:val="0"/>
+              </w:rPr>
+              <w:t>Account number</w:t>
+            </w:r>
+          </w:p>
+        </w:tc>
+        <w:tc>
+          <w:tcPr>
+            <w:tcW w:w="6840" w:type="dxa"/>
+            <w:tcBorders>
+              <w:top w:val="nil"/>
+              <w:left w:val="nil"/>
+              <w:bottom w:val="nil"/>
+              <w:right w:val="nil"/>
+            </w:tcBorders>
+            <w:shd w:val="clear" w:color="auto" w:fill="FFFFFF" w:themeFill="background1"/>
+            <w:vAlign w:val="center"/>
+          </w:tcPr>
+          <w:p>
+            <w:pPr>
+              <w:spacing w:before="60" w:after="60"/>
+              <w:cnfStyle w:val="000000100000" w:firstRow="0" w:lastRow="0" w:firstColumn="0" w:lastColumn="0" w:oddVBand="0" w:evenVBand="0" w:oddHBand="1" w:evenHBand="0" w:firstRowFirstColumn="0" w:firstRowLastColumn="0" w:lastRowFirstColumn="0" w:lastRowLastColumn="0"/>
+              <w:rPr>
+                <w:rFonts w:cstheme="minorHAnsi"/>
+              </w:rPr>
+            </w:pPr>
+          </w:p>
+        </w:tc>
+      </w:tr>
+      <w:tr>
+        <w:tc>
+          <w:tcPr>
+            <w:cnfStyle w:val="001000000000" w:firstRow="0" w:lastRow="0" w:firstColumn="1" w:lastColumn="0" w:oddVBand="0" w:evenVBand="0" w:oddHBand="0" w:evenHBand="0" w:firstRowFirstColumn="0" w:firstRowLastColumn="0" w:lastRowFirstColumn="0" w:lastRowLastColumn="0"/>
+            <w:tcW w:w="2515" w:type="dxa"/>
+            <w:tcBorders>
+              <w:top w:val="nil"/>
+              <w:left w:val="nil"/>
+              <w:bottom w:val="nil"/>
+              <w:right w:val="nil"/>
+            </w:tcBorders>
+            <w:shd w:val="clear" w:color="auto" w:fill="FFFFFF" w:themeFill="background1"/>
+            <w:vAlign w:val="center"/>
+          </w:tcPr>
+          <w:p>
+            <w:pPr>
+              <w:spacing w:before="60" w:after="60"/>
+              <w:rPr>
+                <w:rFonts w:cstheme="minorHAnsi"/>
+                <w:b w:val="0"/>
+                <w:bCs w:val="0"/>
+              </w:rPr>
+            </w:pPr>
+            <w:r>
+              <w:rPr>
+                <w:rFonts w:cstheme="minorHAnsi"/>
+                <w:b w:val="0"/>
+                <w:bCs w:val="0"/>
+              </w:rPr>
+              <w:t>SWIFT code</w:t>
+            </w:r>
+          </w:p>
+        </w:tc>
+        <w:tc>
+          <w:tcPr>
+            <w:tcW w:w="6840" w:type="dxa"/>
+            <w:tcBorders>
+              <w:top w:val="nil"/>
+              <w:left w:val="nil"/>
+              <w:bottom w:val="nil"/>
+              <w:right w:val="nil"/>
+            </w:tcBorders>
+            <w:shd w:val="clear" w:color="auto" w:fill="FFFFFF" w:themeFill="background1"/>
+            <w:vAlign w:val="center"/>
+          </w:tcPr>
+          <w:p>
+            <w:pPr>
+              <w:spacing w:before="60" w:after="60"/>
+              <w:cnfStyle w:val="000000000000" w:firstRow="0" w:lastRow="0" w:firstColumn="0" w:lastColumn="0" w:oddVBand="0" w:evenVBand="0" w:oddHBand="0" w:evenHBand="0" w:firstRowFirstColumn="0" w:firstRowLastColumn="0" w:lastRowFirstColumn="0" w:lastRowLastColumn="0"/>
+              <w:rPr>
+                <w:rFonts w:cstheme="minorHAnsi"/>
+              </w:rPr>
+            </w:pPr>
+          </w:p>
+        </w:tc>
+      </w:tr>
+      <w:tr>
+        <w:trPr>
+          <w:cnfStyle w:val="000000100000" w:firstRow="0" w:lastRow="0" w:firstColumn="0" w:lastColumn="0" w:oddVBand="0" w:evenVBand="0" w:oddHBand="1" w:evenHBand="0" w:firstRowFirstColumn="0" w:firstRowLastColumn="0" w:lastRowFirstColumn="0" w:lastRowLastColumn="0"/>
+        </w:trPr>
+        <w:tc>
+          <w:tcPr>
+            <w:cnfStyle w:val="001000000000" w:firstRow="0" w:lastRow="0" w:firstColumn="1" w:lastColumn="0" w:oddVBand="0" w:evenVBand="0" w:oddHBand="0" w:evenHBand="0" w:firstRowFirstColumn="0" w:firstRowLastColumn="0" w:lastRowFirstColumn="0" w:lastRowLastColumn="0"/>
+            <w:tcW w:w="2515" w:type="dxa"/>
+            <w:tcBorders>
+              <w:top w:val="nil"/>
+              <w:left w:val="nil"/>
+              <w:bottom w:val="nil"/>
+              <w:right w:val="nil"/>
+            </w:tcBorders>
+            <w:shd w:val="clear" w:color="auto" w:fill="FFFFFF" w:themeFill="background1"/>
+            <w:vAlign w:val="center"/>
+          </w:tcPr>
+          <w:p>
+            <w:pPr>
+              <w:spacing w:before="60" w:after="60"/>
+              <w:rPr>
+                <w:rFonts w:cstheme="minorHAnsi"/>
+              </w:rPr>
+            </w:pPr>
+            <w:r>
+              <w:rPr>
+                <w:rFonts w:cstheme="minorHAnsi"/>
+                <w:b w:val="0"/>
+                <w:bCs w:val="0"/>
+              </w:rPr>
+              <w:t>Routi</w:t>
+            </w:r>
+            <w:r>
+              <w:rPr>
+                <w:rFonts w:cstheme="minorHAnsi"/>
+                <w:b w:val="0"/>
+                <w:bCs w:val="0"/>
+              </w:rPr>
+              <w:t>ng number</w:t>
+            </w:r>
+          </w:p>
+        </w:tc>
+        <w:tc>
+          <w:tcPr>
+            <w:tcW w:w="6840" w:type="dxa"/>
+            <w:tcBorders>
+              <w:top w:val="nil"/>
+              <w:left w:val="nil"/>
+              <w:bottom w:val="nil"/>
+              <w:right w:val="nil"/>
+            </w:tcBorders>
+            <w:shd w:val="clear" w:color="auto" w:fill="FFFFFF" w:themeFill="background1"/>
+            <w:vAlign w:val="center"/>
+          </w:tcPr>
+          <w:p>
+            <w:pPr>
+              <w:spacing w:before="60" w:after="60"/>
+              <w:cnfStyle w:val="000000100000" w:firstRow="0" w:lastRow="0" w:firstColumn="0" w:lastColumn="0" w:oddVBand="0" w:evenVBand="0" w:oddHBand="1" w:evenHBand="0" w:firstRowFirstColumn="0" w:firstRowLastColumn="0" w:lastRowFirstColumn="0" w:lastRowLastColumn="0"/>
+              <w:rPr>
+                <w:rFonts w:cstheme="minorHAnsi"/>
+              </w:rPr>
+            </w:pPr>
+          </w:p>
+        </w:tc>
+      </w:tr>
+      <w:tr>
+        <w:tc>
+          <w:tcPr>
+            <w:cnfStyle w:val="001000000000" w:firstRow="0" w:lastRow="0" w:firstColumn="1" w:lastColumn="0" w:oddVBand="0" w:evenVBand="0" w:oddHBand="0" w:evenHBand="0" w:firstRowFirstColumn="0" w:firstRowLastColumn="0" w:lastRowFirstColumn="0" w:lastRowLastColumn="0"/>
+            <w:tcW w:w="2515" w:type="dxa"/>
+            <w:tcBorders>
+              <w:top w:val="nil"/>
+              <w:left w:val="nil"/>
+              <w:bottom w:val="nil"/>
+              <w:right w:val="nil"/>
+            </w:tcBorders>
+            <w:shd w:val="clear" w:color="auto" w:fill="FFFFFF" w:themeFill="background1"/>
+            <w:vAlign w:val="center"/>
+          </w:tcPr>
+          <w:p>
+            <w:pPr>
+              <w:spacing w:before="60" w:after="60"/>
+              <w:rPr>
+                <w:rFonts w:cstheme="minorHAnsi"/>
+              </w:rPr>
+            </w:pPr>
+            <w:r>
+              <w:rPr>
+                <w:rFonts w:cstheme="minorHAnsi"/>
+                <w:b w:val="0"/>
+                <w:bCs w:val="0"/>
+              </w:rPr>
+              <w:t>Account type</w:t>
+            </w:r>
+          </w:p>
+        </w:tc>
+        <w:tc>
+          <w:tcPr>
+            <w:tcW w:w="6840" w:type="dxa"/>
+            <w:tcBorders>
+              <w:top w:val="nil"/>
+              <w:left w:val="nil"/>
+              <w:bottom w:val="nil"/>
+              <w:right w:val="nil"/>
+            </w:tcBorders>
+            <w:shd w:val="clear" w:color="auto" w:fill="FFFFFF" w:themeFill="background1"/>
+            <w:vAlign w:val="center"/>
+          </w:tcPr>
+          <w:p>
+            <w:pPr>
+              <w:spacing w:before="60" w:after="60"/>
+              <w:cnfStyle w:val="000000000000" w:firstRow="0" w:lastRow="0" w:firstColumn="0" w:lastColumn="0" w:oddVBand="0" w:evenVBand="0" w:oddHBand="0" w:evenHBand="0" w:firstRowFirstColumn="0" w:firstRowLastColumn="0" w:lastRowFirstColumn="0" w:lastRowLastColumn="0"/>
+              <w:rPr>
+                <w:rFonts w:cstheme="minorHAnsi"/>
+              </w:rPr>
+            </w:pPr>
+          </w:p>
+        </w:tc>
+      </w:tr>
+      <w:tr>
+        <w:trPr>
+          <w:cnfStyle w:val="000000100000" w:firstRow="0" w:lastRow="0" w:firstColumn="0" w:lastColumn="0" w:oddVBand="0" w:evenVBand="0" w:oddHBand="1" w:evenHBand="0" w:firstRowFirstColumn="0" w:firstRowLastColumn="0" w:lastRowFirstColumn="0" w:lastRowLastColumn="0"/>
+        </w:trPr>
+        <w:tc>
+          <w:tcPr>
+            <w:cnfStyle w:val="001000000000" w:firstRow="0" w:lastRow="0" w:firstColumn="1" w:lastColumn="0" w:oddVBand="0" w:evenVBand="0" w:oddHBand="0" w:evenHBand="0" w:firstRowFirstColumn="0" w:firstRowLastColumn="0" w:lastRowFirstColumn="0" w:lastRowLastColumn="0"/>
+            <w:tcW w:w="2515" w:type="dxa"/>
+            <w:tcBorders>
+              <w:top w:val="nil"/>
+              <w:left w:val="nil"/>
+              <w:bottom w:val="nil"/>
+              <w:right w:val="nil"/>
+            </w:tcBorders>
+            <w:shd w:val="clear" w:color="auto" w:fill="FFFFFF" w:themeFill="background1"/>
+            <w:vAlign w:val="center"/>
+          </w:tcPr>
+          <w:p>
+            <w:pPr>
+              <w:spacing w:before="60" w:after="60"/>
+              <w:rPr>
+                <w:rFonts w:cstheme="minorHAnsi"/>
+              </w:rPr>
+            </w:pPr>
+            <w:r>
+              <w:rPr>
+                <w:rFonts w:cstheme="minorHAnsi"/>
+                <w:b w:val="0"/>
+                <w:bCs w:val="0"/>
+              </w:rPr>
+              <w:t>Address</w:t>
+            </w:r>
+          </w:p>
+        </w:tc>
+        <w:tc>
+          <w:tcPr>
+            <w:tcW w:w="6840" w:type="dxa"/>
+            <w:tcBorders>
+              <w:top w:val="nil"/>
+              <w:left w:val="nil"/>
+              <w:bottom w:val="nil"/>
+              <w:right w:val="nil"/>
+            </w:tcBorders>
+            <w:shd w:val="clear" w:color="auto" w:fill="FFFFFF" w:themeFill="background1"/>
+            <w:vAlign w:val="center"/>
+          </w:tcPr>
+          <w:p>
+            <w:pPr>
+              <w:spacing w:before="60" w:after="60"/>
+              <w:cnfStyle w:val="000000100000" w:firstRow="0" w:lastRow="0" w:firstColumn="0" w:lastColumn="0" w:oddVBand="0" w:evenVBand="0" w:oddHBand="1" w:evenHBand="0" w:firstRowFirstColumn="0" w:firstRowLastColumn="0" w:lastRowFirstColumn="0" w:lastRowLastColumn="0"/>
+              <w:rPr>
+                <w:rFonts w:cstheme="minorHAnsi"/>
+              </w:rPr>
+            </w:pPr>
           </w:p>
         </w:tc>
       </w:tr>
@@ -947,618 +1764,13 @@
         </w:rPr>
       </w:pPr>
     </w:p>
-    <w:tbl>
-      <w:tblPr>
-        <w:tblStyle w:val="PlainTable1"/>
-        <w:tblW w:w="0" w:type="auto"/>
-        <w:tblLook w:val="04A0" w:firstRow="1" w:lastRow="0" w:firstColumn="1" w:lastColumn="0" w:noHBand="0" w:noVBand="1"/>
-      </w:tblPr>
-      <w:tblGrid>
-        <w:gridCol w:w="6565"/>
-        <w:gridCol w:w="2785"/>
-      </w:tblGrid>
-      <w:tr>
-        <w:trPr>
-          <w:cnfStyle w:val="100000000000" w:firstRow="1" w:lastRow="0" w:firstColumn="0" w:lastColumn="0" w:oddVBand="0" w:evenVBand="0" w:oddHBand="0" w:evenHBand="0" w:firstRowFirstColumn="0" w:firstRowLastColumn="0" w:lastRowFirstColumn="0" w:lastRowLastColumn="0"/>
-          <w:trHeight w:val="368"/>
-        </w:trPr>
-        <w:tc>
-          <w:tcPr>
-            <w:cnfStyle w:val="001000000000" w:firstRow="0" w:lastRow="0" w:firstColumn="1" w:lastColumn="0" w:oddVBand="0" w:evenVBand="0" w:oddHBand="0" w:evenHBand="0" w:firstRowFirstColumn="0" w:firstRowLastColumn="0" w:lastRowFirstColumn="0" w:lastRowLastColumn="0"/>
-            <w:tcW w:w="6565" w:type="dxa"/>
-            <w:shd w:val="clear" w:color="auto" w:fill="2F5496" w:themeFill="accent1" w:themeFillShade="BF"/>
-            <w:vAlign w:val="center"/>
-          </w:tcPr>
-          <w:p>
-            <w:pPr>
-              <w:rPr>
-                <w:rFonts w:cstheme="minorHAnsi"/>
-                <w:color w:val="FFFFFF" w:themeColor="background1"/>
-              </w:rPr>
-            </w:pPr>
-            <w:r>
-              <w:rPr>
-                <w:rFonts w:cstheme="minorHAnsi"/>
-                <w:color w:val="FFFFFF" w:themeColor="background1"/>
-              </w:rPr>
-              <w:t>DESCRIPTION</w:t>
-            </w:r>
-          </w:p>
-        </w:tc>
-        <w:tc>
-          <w:tcPr>
-            <w:tcW w:w="2785" w:type="dxa"/>
-            <w:shd w:val="clear" w:color="auto" w:fill="2F5496" w:themeFill="accent1" w:themeFillShade="BF"/>
-            <w:vAlign w:val="center"/>
-          </w:tcPr>
-          <w:p>
-            <w:pPr>
-              <w:cnfStyle w:val="100000000000" w:firstRow="1" w:lastRow="0" w:firstColumn="0" w:lastColumn="0" w:oddVBand="0" w:evenVBand="0" w:oddHBand="0" w:evenHBand="0" w:firstRowFirstColumn="0" w:firstRowLastColumn="0" w:lastRowFirstColumn="0" w:lastRowLastColumn="0"/>
-              <w:rPr>
-                <w:rFonts w:cstheme="minorHAnsi"/>
-                <w:color w:val="FFFFFF" w:themeColor="background1"/>
-              </w:rPr>
-            </w:pPr>
-            <w:r>
-              <w:rPr>
-                <w:rFonts w:cstheme="minorHAnsi"/>
-                <w:color w:val="FFFFFF" w:themeColor="background1"/>
-              </w:rPr>
-              <w:t>AMOUNT</w:t>
-            </w:r>
-          </w:p>
-        </w:tc>
-      </w:tr>
-      <w:tr>
-        <w:trPr>
-          <w:cnfStyle w:val="000000100000" w:firstRow="0" w:lastRow="0" w:firstColumn="0" w:lastColumn="0" w:oddVBand="0" w:evenVBand="0" w:oddHBand="1" w:evenHBand="0" w:firstRowFirstColumn="0" w:firstRowLastColumn="0" w:lastRowFirstColumn="0" w:lastRowLastColumn="0"/>
-        </w:trPr>
-        <w:tc>
-          <w:tcPr>
-            <w:cnfStyle w:val="001000000000" w:firstRow="0" w:lastRow="0" w:firstColumn="1" w:lastColumn="0" w:oddVBand="0" w:evenVBand="0" w:oddHBand="0" w:evenHBand="0" w:firstRowFirstColumn="0" w:firstRowLastColumn="0" w:lastRowFirstColumn="0" w:lastRowLastColumn="0"/>
-            <w:tcW w:w="6565" w:type="dxa"/>
-          </w:tcPr>
-          <w:p>
-            <w:pPr>
-              <w:spacing w:line="480" w:lineRule="auto"/>
-              <w:rPr>
-                <w:rFonts w:cstheme="minorHAnsi"/>
-                <w:b w:val="0"/>
-                <w:bCs w:val="0"/>
-              </w:rPr>
-            </w:pPr>
-            <w:r>
-              <w:rPr>
-                <w:rFonts w:cstheme="minorHAnsi"/>
-                <w:b w:val="0"/>
-                <w:bCs w:val="0"/>
-              </w:rPr>
-              <w:t xml:space="preserve">Revenue </w:t>
-            </w:r>
-            <w:proofErr w:type="spellStart"/>
-            <w:r>
-              <w:rPr>
-                <w:rFonts w:cstheme="minorHAnsi"/>
-                <w:b w:val="0"/>
-                <w:bCs w:val="0"/>
-              </w:rPr>
-              <w:t>Youtube</w:t>
-            </w:r>
-            <w:proofErr w:type="spellEnd"/>
-            <w:r>
-              <w:rPr>
-                <w:rFonts w:cstheme="minorHAnsi"/>
-                <w:b w:val="0"/>
-                <w:bCs w:val="0"/>
-              </w:rPr>
-              <w:t xml:space="preserve"> MM/YYYY</w:t>
-            </w:r>
-          </w:p>
-        </w:tc>
-        <w:tc>
-          <w:tcPr>
-            <w:tcW w:w="2785" w:type="dxa"/>
-          </w:tcPr>
-          <w:p>
-            <w:pPr>
-              <w:spacing w:line="480" w:lineRule="auto"/>
-              <w:cnfStyle w:val="000000100000" w:firstRow="0" w:lastRow="0" w:firstColumn="0" w:lastColumn="0" w:oddVBand="0" w:evenVBand="0" w:oddHBand="1" w:evenHBand="0" w:firstRowFirstColumn="0" w:firstRowLastColumn="0" w:lastRowFirstColumn="0" w:lastRowLastColumn="0"/>
-              <w:rPr>
-                <w:rFonts w:cstheme="minorHAnsi"/>
-              </w:rPr>
-            </w:pPr>
-            <w:r>
-              <w:rPr>
-                <w:rFonts w:cstheme="minorHAnsi"/>
-              </w:rPr>
-              <w:t xml:space="preserve"> </w:t>
-            </w:r>
-          </w:p>
-        </w:tc>
-      </w:tr>
-      <w:tr>
-        <w:tc>
-          <w:tcPr>
-            <w:cnfStyle w:val="001000000000" w:firstRow="0" w:lastRow="0" w:firstColumn="1" w:lastColumn="0" w:oddVBand="0" w:evenVBand="0" w:oddHBand="0" w:evenHBand="0" w:firstRowFirstColumn="0" w:firstRowLastColumn="0" w:lastRowFirstColumn="0" w:lastRowLastColumn="0"/>
-            <w:tcW w:w="6565" w:type="dxa"/>
-            <w:tcBorders>
-              <w:top w:val="single" w:sz="4" w:space="0" w:color="auto"/>
-              <w:left w:val="nil"/>
-              <w:bottom w:val="nil"/>
-              <w:right w:val="nil"/>
-            </w:tcBorders>
-          </w:tcPr>
-          <w:p>
-            <w:pPr>
-              <w:rPr>
-                <w:rFonts w:cstheme="minorHAnsi"/>
-              </w:rPr>
-            </w:pPr>
-          </w:p>
-        </w:tc>
-        <w:tc>
-          <w:tcPr>
-            <w:tcW w:w="2785" w:type="dxa"/>
-            <w:tcBorders>
-              <w:top w:val="single" w:sz="4" w:space="0" w:color="auto"/>
-              <w:left w:val="nil"/>
-              <w:bottom w:val="nil"/>
-              <w:right w:val="nil"/>
-            </w:tcBorders>
-          </w:tcPr>
-          <w:p>
-            <w:pPr>
-              <w:cnfStyle w:val="000000000000" w:firstRow="0" w:lastRow="0" w:firstColumn="0" w:lastColumn="0" w:oddVBand="0" w:evenVBand="0" w:oddHBand="0" w:evenHBand="0" w:firstRowFirstColumn="0" w:firstRowLastColumn="0" w:lastRowFirstColumn="0" w:lastRowLastColumn="0"/>
-              <w:rPr>
-                <w:rFonts w:cstheme="minorHAnsi"/>
-              </w:rPr>
-            </w:pPr>
-          </w:p>
-        </w:tc>
-      </w:tr>
-      <w:tr>
-        <w:trPr>
-          <w:cnfStyle w:val="000000100000" w:firstRow="0" w:lastRow="0" w:firstColumn="0" w:lastColumn="0" w:oddVBand="0" w:evenVBand="0" w:oddHBand="1" w:evenHBand="0" w:firstRowFirstColumn="0" w:firstRowLastColumn="0" w:lastRowFirstColumn="0" w:lastRowLastColumn="0"/>
-        </w:trPr>
-        <w:tc>
-          <w:tcPr>
-            <w:cnfStyle w:val="001000000000" w:firstRow="0" w:lastRow="0" w:firstColumn="1" w:lastColumn="0" w:oddVBand="0" w:evenVBand="0" w:oddHBand="0" w:evenHBand="0" w:firstRowFirstColumn="0" w:firstRowLastColumn="0" w:lastRowFirstColumn="0" w:lastRowLastColumn="0"/>
-            <w:tcW w:w="6565" w:type="dxa"/>
-            <w:tcBorders>
-              <w:top w:val="nil"/>
-              <w:left w:val="nil"/>
-              <w:bottom w:val="nil"/>
-              <w:right w:val="nil"/>
-            </w:tcBorders>
-            <w:shd w:val="clear" w:color="auto" w:fill="FFFFFF" w:themeFill="background1"/>
-          </w:tcPr>
-          <w:p>
-            <w:pPr>
-              <w:jc w:val="right"/>
-              <w:rPr>
-                <w:rFonts w:cstheme="minorHAnsi"/>
-              </w:rPr>
-            </w:pPr>
-            <w:r>
-              <w:rPr>
-                <w:rFonts w:cstheme="minorHAnsi"/>
-                <w:color w:val="2F5496" w:themeColor="accent1" w:themeShade="BF"/>
-              </w:rPr>
-              <w:t>TOTAL:</w:t>
-            </w:r>
-          </w:p>
-        </w:tc>
-        <w:tc>
-          <w:tcPr>
-            <w:tcW w:w="2785" w:type="dxa"/>
-            <w:tcBorders>
-              <w:top w:val="nil"/>
-              <w:left w:val="nil"/>
-              <w:bottom w:val="nil"/>
-              <w:right w:val="nil"/>
-            </w:tcBorders>
-            <w:shd w:val="clear" w:color="auto" w:fill="B4C6E7" w:themeFill="accent1" w:themeFillTint="66"/>
-          </w:tcPr>
-          <w:p>
-            <w:pPr>
-              <w:cnfStyle w:val="000000100000" w:firstRow="0" w:lastRow="0" w:firstColumn="0" w:lastColumn="0" w:oddVBand="0" w:evenVBand="0" w:oddHBand="1" w:evenHBand="0" w:firstRowFirstColumn="0" w:firstRowLastColumn="0" w:lastRowFirstColumn="0" w:lastRowLastColumn="0"/>
-              <w:rPr>
-                <w:rFonts w:cstheme="minorHAnsi"/>
-              </w:rPr>
-            </w:pPr>
-          </w:p>
-        </w:tc>
-      </w:tr>
-    </w:tbl>
     <w:p>
       <w:pPr>
         <w:rPr>
           <w:rFonts w:cstheme="minorHAnsi"/>
-          <w:sz w:val="24"/>
-          <w:szCs w:val="24"/>
         </w:rPr>
       </w:pPr>
     </w:p>
-    <w:tbl>
-      <w:tblPr>
-        <w:tblStyle w:val="PlainTable4"/>
-        <w:tblW w:w="9450" w:type="dxa"/>
-        <w:tblLook w:val="04A0" w:firstRow="1" w:lastRow="0" w:firstColumn="1" w:lastColumn="0" w:noHBand="0" w:noVBand="1"/>
-      </w:tblPr>
-      <w:tblGrid>
-        <w:gridCol w:w="2340"/>
-        <w:gridCol w:w="7110"/>
-      </w:tblGrid>
-      <w:tr>
-        <w:trPr>
-          <w:cnfStyle w:val="100000000000" w:firstRow="1" w:lastRow="0" w:firstColumn="0" w:lastColumn="0" w:oddVBand="0" w:evenVBand="0" w:oddHBand="0" w:evenHBand="0" w:firstRowFirstColumn="0" w:firstRowLastColumn="0" w:lastRowFirstColumn="0" w:lastRowLastColumn="0"/>
-          <w:trHeight w:val="368"/>
-        </w:trPr>
-        <w:tc>
-          <w:tcPr>
-            <w:cnfStyle w:val="001000000000" w:firstRow="0" w:lastRow="0" w:firstColumn="1" w:lastColumn="0" w:oddVBand="0" w:evenVBand="0" w:oddHBand="0" w:evenHBand="0" w:firstRowFirstColumn="0" w:firstRowLastColumn="0" w:lastRowFirstColumn="0" w:lastRowLastColumn="0"/>
-            <w:tcW w:w="9450" w:type="dxa"/>
-            <w:gridSpan w:val="2"/>
-            <w:shd w:val="clear" w:color="auto" w:fill="2F5496" w:themeFill="accent1" w:themeFillShade="BF"/>
-            <w:vAlign w:val="center"/>
-          </w:tcPr>
-          <w:p>
-            <w:pPr>
-              <w:rPr>
-                <w:rFonts w:cstheme="minorHAnsi"/>
-                <w:color w:val="FFFFFF" w:themeColor="background1"/>
-              </w:rPr>
-            </w:pPr>
-            <w:r>
-              <w:rPr>
-                <w:rFonts w:cstheme="minorHAnsi"/>
-                <w:color w:val="FFFFFF" w:themeColor="background1"/>
-              </w:rPr>
-              <w:t>PAYMENT INFORMATION</w:t>
-            </w:r>
-          </w:p>
-        </w:tc>
-      </w:tr>
-      <w:tr>
-        <w:trPr>
-          <w:cnfStyle w:val="000000100000" w:firstRow="0" w:lastRow="0" w:firstColumn="0" w:lastColumn="0" w:oddVBand="0" w:evenVBand="0" w:oddHBand="1" w:evenHBand="0" w:firstRowFirstColumn="0" w:firstRowLastColumn="0" w:lastRowFirstColumn="0" w:lastRowLastColumn="0"/>
-        </w:trPr>
-        <w:tc>
-          <w:tcPr>
-            <w:cnfStyle w:val="001000000000" w:firstRow="0" w:lastRow="0" w:firstColumn="1" w:lastColumn="0" w:oddVBand="0" w:evenVBand="0" w:oddHBand="0" w:evenHBand="0" w:firstRowFirstColumn="0" w:firstRowLastColumn="0" w:lastRowFirstColumn="0" w:lastRowLastColumn="0"/>
-            <w:tcW w:w="2340" w:type="dxa"/>
-            <w:vAlign w:val="center"/>
-          </w:tcPr>
-          <w:p>
-            <w:pPr>
-              <w:spacing w:line="360" w:lineRule="auto"/>
-              <w:rPr>
-                <w:rFonts w:cstheme="minorHAnsi"/>
-                <w:b w:val="0"/>
-                <w:bCs w:val="0"/>
-              </w:rPr>
-            </w:pPr>
-            <w:r>
-              <w:rPr>
-                <w:rFonts w:cstheme="minorHAnsi"/>
-                <w:b w:val="0"/>
-                <w:bCs w:val="0"/>
-              </w:rPr>
-              <w:t xml:space="preserve">Account name </w:t>
-            </w:r>
-          </w:p>
-        </w:tc>
-        <w:tc>
-          <w:tcPr>
-            <w:tcW w:w="7110" w:type="dxa"/>
-            <w:vAlign w:val="center"/>
-          </w:tcPr>
-          <w:p>
-            <w:pPr>
-              <w:spacing w:line="360" w:lineRule="auto"/>
-              <w:cnfStyle w:val="000000100000" w:firstRow="0" w:lastRow="0" w:firstColumn="0" w:lastColumn="0" w:oddVBand="0" w:evenVBand="0" w:oddHBand="1" w:evenHBand="0" w:firstRowFirstColumn="0" w:firstRowLastColumn="0" w:lastRowFirstColumn="0" w:lastRowLastColumn="0"/>
-              <w:rPr>
-                <w:rFonts w:cstheme="minorHAnsi"/>
-              </w:rPr>
-            </w:pPr>
-          </w:p>
-        </w:tc>
-      </w:tr>
-      <w:tr>
-        <w:tc>
-          <w:tcPr>
-            <w:cnfStyle w:val="001000000000" w:firstRow="0" w:lastRow="0" w:firstColumn="1" w:lastColumn="0" w:oddVBand="0" w:evenVBand="0" w:oddHBand="0" w:evenHBand="0" w:firstRowFirstColumn="0" w:firstRowLastColumn="0" w:lastRowFirstColumn="0" w:lastRowLastColumn="0"/>
-            <w:tcW w:w="2340" w:type="dxa"/>
-            <w:vAlign w:val="center"/>
-          </w:tcPr>
-          <w:p>
-            <w:pPr>
-              <w:spacing w:line="360" w:lineRule="auto"/>
-              <w:rPr>
-                <w:rFonts w:cstheme="minorHAnsi"/>
-                <w:b w:val="0"/>
-                <w:bCs w:val="0"/>
-              </w:rPr>
-            </w:pPr>
-            <w:r>
-              <w:rPr>
-                <w:rFonts w:cstheme="minorHAnsi"/>
-                <w:b w:val="0"/>
-                <w:bCs w:val="0"/>
-              </w:rPr>
-              <w:t xml:space="preserve">Bank name </w:t>
-            </w:r>
-          </w:p>
-        </w:tc>
-        <w:tc>
-          <w:tcPr>
-            <w:tcW w:w="7110" w:type="dxa"/>
-            <w:vAlign w:val="center"/>
-          </w:tcPr>
-          <w:p>
-            <w:pPr>
-              <w:spacing w:line="360" w:lineRule="auto"/>
-              <w:cnfStyle w:val="000000000000" w:firstRow="0" w:lastRow="0" w:firstColumn="0" w:lastColumn="0" w:oddVBand="0" w:evenVBand="0" w:oddHBand="0" w:evenHBand="0" w:firstRowFirstColumn="0" w:firstRowLastColumn="0" w:lastRowFirstColumn="0" w:lastRowLastColumn="0"/>
-              <w:rPr>
-                <w:rFonts w:cstheme="minorHAnsi"/>
-              </w:rPr>
-            </w:pPr>
-          </w:p>
-        </w:tc>
-      </w:tr>
-      <w:tr>
-        <w:trPr>
-          <w:cnfStyle w:val="000000100000" w:firstRow="0" w:lastRow="0" w:firstColumn="0" w:lastColumn="0" w:oddVBand="0" w:evenVBand="0" w:oddHBand="1" w:evenHBand="0" w:firstRowFirstColumn="0" w:firstRowLastColumn="0" w:lastRowFirstColumn="0" w:lastRowLastColumn="0"/>
-        </w:trPr>
-        <w:tc>
-          <w:tcPr>
-            <w:cnfStyle w:val="001000000000" w:firstRow="0" w:lastRow="0" w:firstColumn="1" w:lastColumn="0" w:oddVBand="0" w:evenVBand="0" w:oddHBand="0" w:evenHBand="0" w:firstRowFirstColumn="0" w:firstRowLastColumn="0" w:lastRowFirstColumn="0" w:lastRowLastColumn="0"/>
-            <w:tcW w:w="2340" w:type="dxa"/>
-            <w:vAlign w:val="center"/>
-          </w:tcPr>
-          <w:p>
-            <w:pPr>
-              <w:spacing w:line="360" w:lineRule="auto"/>
-              <w:rPr>
-                <w:rFonts w:cstheme="minorHAnsi"/>
-                <w:b w:val="0"/>
-                <w:bCs w:val="0"/>
-              </w:rPr>
-            </w:pPr>
-            <w:r>
-              <w:rPr>
-                <w:rFonts w:cstheme="minorHAnsi"/>
-                <w:b w:val="0"/>
-                <w:bCs w:val="0"/>
-              </w:rPr>
-              <w:t>Account number</w:t>
-            </w:r>
-          </w:p>
-        </w:tc>
-        <w:tc>
-          <w:tcPr>
-            <w:tcW w:w="7110" w:type="dxa"/>
-            <w:vAlign w:val="center"/>
-          </w:tcPr>
-          <w:p>
-            <w:pPr>
-              <w:spacing w:line="360" w:lineRule="auto"/>
-              <w:cnfStyle w:val="000000100000" w:firstRow="0" w:lastRow="0" w:firstColumn="0" w:lastColumn="0" w:oddVBand="0" w:evenVBand="0" w:oddHBand="1" w:evenHBand="0" w:firstRowFirstColumn="0" w:firstRowLastColumn="0" w:lastRowFirstColumn="0" w:lastRowLastColumn="0"/>
-              <w:rPr>
-                <w:rFonts w:cstheme="minorHAnsi"/>
-              </w:rPr>
-            </w:pPr>
-          </w:p>
-        </w:tc>
-      </w:tr>
-      <w:tr>
-        <w:tc>
-          <w:tcPr>
-            <w:cnfStyle w:val="001000000000" w:firstRow="0" w:lastRow="0" w:firstColumn="1" w:lastColumn="0" w:oddVBand="0" w:evenVBand="0" w:oddHBand="0" w:evenHBand="0" w:firstRowFirstColumn="0" w:firstRowLastColumn="0" w:lastRowFirstColumn="0" w:lastRowLastColumn="0"/>
-            <w:tcW w:w="2340" w:type="dxa"/>
-            <w:vAlign w:val="center"/>
-          </w:tcPr>
-          <w:p>
-            <w:pPr>
-              <w:spacing w:line="360" w:lineRule="auto"/>
-              <w:rPr>
-                <w:rFonts w:cstheme="minorHAnsi"/>
-                <w:b w:val="0"/>
-                <w:bCs w:val="0"/>
-              </w:rPr>
-            </w:pPr>
-            <w:r>
-              <w:rPr>
-                <w:rFonts w:cstheme="minorHAnsi"/>
-                <w:b w:val="0"/>
-                <w:bCs w:val="0"/>
-              </w:rPr>
-              <w:t xml:space="preserve">SWIFT code </w:t>
-            </w:r>
-          </w:p>
-        </w:tc>
-        <w:tc>
-          <w:tcPr>
-            <w:tcW w:w="7110" w:type="dxa"/>
-            <w:vAlign w:val="center"/>
-          </w:tcPr>
-          <w:p>
-            <w:pPr>
-              <w:spacing w:line="360" w:lineRule="auto"/>
-              <w:cnfStyle w:val="000000000000" w:firstRow="0" w:lastRow="0" w:firstColumn="0" w:lastColumn="0" w:oddVBand="0" w:evenVBand="0" w:oddHBand="0" w:evenHBand="0" w:firstRowFirstColumn="0" w:firstRowLastColumn="0" w:lastRowFirstColumn="0" w:lastRowLastColumn="0"/>
-              <w:rPr>
-                <w:rFonts w:cstheme="minorHAnsi"/>
-              </w:rPr>
-            </w:pPr>
-          </w:p>
-        </w:tc>
-      </w:tr>
-      <w:tr>
-        <w:trPr>
-          <w:cnfStyle w:val="000000100000" w:firstRow="0" w:lastRow="0" w:firstColumn="0" w:lastColumn="0" w:oddVBand="0" w:evenVBand="0" w:oddHBand="1" w:evenHBand="0" w:firstRowFirstColumn="0" w:firstRowLastColumn="0" w:lastRowFirstColumn="0" w:lastRowLastColumn="0"/>
-        </w:trPr>
-        <w:tc>
-          <w:tcPr>
-            <w:cnfStyle w:val="001000000000" w:firstRow="0" w:lastRow="0" w:firstColumn="1" w:lastColumn="0" w:oddVBand="0" w:evenVBand="0" w:oddHBand="0" w:evenHBand="0" w:firstRowFirstColumn="0" w:firstRowLastColumn="0" w:lastRowFirstColumn="0" w:lastRowLastColumn="0"/>
-            <w:tcW w:w="2340" w:type="dxa"/>
-            <w:vAlign w:val="center"/>
-          </w:tcPr>
-          <w:p>
-            <w:pPr>
-              <w:spacing w:line="360" w:lineRule="auto"/>
-              <w:rPr>
-                <w:rFonts w:cstheme="minorHAnsi"/>
-              </w:rPr>
-            </w:pPr>
-            <w:r>
-              <w:rPr>
-                <w:rFonts w:cstheme="minorHAnsi"/>
-                <w:b w:val="0"/>
-                <w:bCs w:val="0"/>
-              </w:rPr>
-              <w:t>Routing number</w:t>
-            </w:r>
-          </w:p>
-        </w:tc>
-        <w:tc>
-          <w:tcPr>
-            <w:tcW w:w="7110" w:type="dxa"/>
-            <w:vAlign w:val="center"/>
-          </w:tcPr>
-          <w:p>
-            <w:pPr>
-              <w:spacing w:line="360" w:lineRule="auto"/>
-              <w:cnfStyle w:val="000000100000" w:firstRow="0" w:lastRow="0" w:firstColumn="0" w:lastColumn="0" w:oddVBand="0" w:evenVBand="0" w:oddHBand="1" w:evenHBand="0" w:firstRowFirstColumn="0" w:firstRowLastColumn="0" w:lastRowFirstColumn="0" w:lastRowLastColumn="0"/>
-              <w:rPr>
-                <w:rFonts w:cstheme="minorHAnsi"/>
-              </w:rPr>
-            </w:pPr>
-          </w:p>
-        </w:tc>
-      </w:tr>
-      <w:tr>
-        <w:tc>
-          <w:tcPr>
-            <w:cnfStyle w:val="001000000000" w:firstRow="0" w:lastRow="0" w:firstColumn="1" w:lastColumn="0" w:oddVBand="0" w:evenVBand="0" w:oddHBand="0" w:evenHBand="0" w:firstRowFirstColumn="0" w:firstRowLastColumn="0" w:lastRowFirstColumn="0" w:lastRowLastColumn="0"/>
-            <w:tcW w:w="2340" w:type="dxa"/>
-            <w:vAlign w:val="center"/>
-          </w:tcPr>
-          <w:p>
-            <w:pPr>
-              <w:spacing w:line="360" w:lineRule="auto"/>
-              <w:rPr>
-                <w:rFonts w:cstheme="minorHAnsi"/>
-                <w:b w:val="0"/>
-                <w:bCs w:val="0"/>
-              </w:rPr>
-            </w:pPr>
-            <w:r>
-              <w:rPr>
-                <w:rFonts w:cstheme="minorHAnsi"/>
-                <w:b w:val="0"/>
-                <w:bCs w:val="0"/>
-              </w:rPr>
-              <w:t>Account type</w:t>
-            </w:r>
-          </w:p>
-        </w:tc>
-        <w:tc>
-          <w:tcPr>
-            <w:tcW w:w="7110" w:type="dxa"/>
-            <w:vAlign w:val="center"/>
-          </w:tcPr>
-          <w:p>
-            <w:pPr>
-              <w:spacing w:line="360" w:lineRule="auto"/>
-              <w:cnfStyle w:val="000000000000" w:firstRow="0" w:lastRow="0" w:firstColumn="0" w:lastColumn="0" w:oddVBand="0" w:evenVBand="0" w:oddHBand="0" w:evenHBand="0" w:firstRowFirstColumn="0" w:firstRowLastColumn="0" w:lastRowFirstColumn="0" w:lastRowLastColumn="0"/>
-              <w:rPr>
-                <w:rFonts w:cstheme="minorHAnsi"/>
-              </w:rPr>
-            </w:pPr>
-          </w:p>
-        </w:tc>
-      </w:tr>
-      <w:tr>
-        <w:trPr>
-          <w:cnfStyle w:val="000000100000" w:firstRow="0" w:lastRow="0" w:firstColumn="0" w:lastColumn="0" w:oddVBand="0" w:evenVBand="0" w:oddHBand="1" w:evenHBand="0" w:firstRowFirstColumn="0" w:firstRowLastColumn="0" w:lastRowFirstColumn="0" w:lastRowLastColumn="0"/>
-        </w:trPr>
-        <w:tc>
-          <w:tcPr>
-            <w:cnfStyle w:val="001000000000" w:firstRow="0" w:lastRow="0" w:firstColumn="1" w:lastColumn="0" w:oddVBand="0" w:evenVBand="0" w:oddHBand="0" w:evenHBand="0" w:firstRowFirstColumn="0" w:firstRowLastColumn="0" w:lastRowFirstColumn="0" w:lastRowLastColumn="0"/>
-            <w:tcW w:w="2340" w:type="dxa"/>
-            <w:vAlign w:val="center"/>
-          </w:tcPr>
-          <w:p>
-            <w:pPr>
-              <w:spacing w:line="360" w:lineRule="auto"/>
-              <w:rPr>
-                <w:rFonts w:cstheme="minorHAnsi"/>
-                <w:b w:val="0"/>
-                <w:bCs w:val="0"/>
-              </w:rPr>
-            </w:pPr>
-            <w:r>
-              <w:rPr>
-                <w:rFonts w:cstheme="minorHAnsi"/>
-                <w:b w:val="0"/>
-                <w:bCs w:val="0"/>
-              </w:rPr>
-              <w:t>Address</w:t>
-            </w:r>
-          </w:p>
-        </w:tc>
-        <w:tc>
-          <w:tcPr>
-            <w:tcW w:w="7110" w:type="dxa"/>
-            <w:vAlign w:val="center"/>
-          </w:tcPr>
-          <w:p>
-            <w:pPr>
-              <w:spacing w:line="360" w:lineRule="auto"/>
-              <w:cnfStyle w:val="000000100000" w:firstRow="0" w:lastRow="0" w:firstColumn="0" w:lastColumn="0" w:oddVBand="0" w:evenVBand="0" w:oddHBand="1" w:evenHBand="0" w:firstRowFirstColumn="0" w:firstRowLastColumn="0" w:lastRowFirstColumn="0" w:lastRowLastColumn="0"/>
-              <w:rPr>
-                <w:rFonts w:cstheme="minorHAnsi"/>
-              </w:rPr>
-            </w:pPr>
-          </w:p>
-        </w:tc>
-      </w:tr>
-      <w:tr>
-        <w:trPr>
-          <w:trHeight w:val="540"/>
-        </w:trPr>
-        <w:tc>
-          <w:tcPr>
-            <w:cnfStyle w:val="001000000000" w:firstRow="0" w:lastRow="0" w:firstColumn="1" w:lastColumn="0" w:oddVBand="0" w:evenVBand="0" w:oddHBand="0" w:evenHBand="0" w:firstRowFirstColumn="0" w:firstRowLastColumn="0" w:lastRowFirstColumn="0" w:lastRowLastColumn="0"/>
-            <w:tcW w:w="2340" w:type="dxa"/>
-            <w:vAlign w:val="center"/>
-          </w:tcPr>
-          <w:p>
-            <w:pPr>
-              <w:spacing w:line="480" w:lineRule="auto"/>
-              <w:rPr>
-                <w:rFonts w:cstheme="minorHAnsi"/>
-              </w:rPr>
-            </w:pPr>
-          </w:p>
-        </w:tc>
-        <w:tc>
-          <w:tcPr>
-            <w:tcW w:w="7110" w:type="dxa"/>
-            <w:vAlign w:val="center"/>
-          </w:tcPr>
-          <w:p>
-            <w:pPr>
-              <w:spacing w:line="480" w:lineRule="auto"/>
-              <w:cnfStyle w:val="000000000000" w:firstRow="0" w:lastRow="0" w:firstColumn="0" w:lastColumn="0" w:oddVBand="0" w:evenVBand="0" w:oddHBand="0" w:evenHBand="0" w:firstRowFirstColumn="0" w:firstRowLastColumn="0" w:lastRowFirstColumn="0" w:lastRowLastColumn="0"/>
-              <w:rPr>
-                <w:rFonts w:cstheme="minorHAnsi"/>
-              </w:rPr>
-            </w:pPr>
-          </w:p>
-        </w:tc>
-      </w:tr>
-    </w:tbl>
     <w:p>
       <w:pPr>
         <w:rPr>
@@ -1646,6 +1858,7 @@
           </w:tcPr>
           <w:p>
             <w:pPr>
+              <w:spacing w:line="360" w:lineRule="auto"/>
               <w:jc w:val="center"/>
               <w:rPr>
                 <w:rFonts w:cstheme="minorHAnsi"/>
@@ -1659,6 +1872,7 @@
           </w:tcPr>
           <w:p>
             <w:pPr>
+              <w:spacing w:line="360" w:lineRule="auto"/>
               <w:jc w:val="center"/>
               <w:rPr>
                 <w:rFonts w:cstheme="minorHAnsi"/>
@@ -1668,7 +1882,95 @@
               <w:rPr>
                 <w:rFonts w:cstheme="minorHAnsi"/>
               </w:rPr>
-              <w:t xml:space="preserve"> </w:t>
+              <w:t>{%</w:t>
+            </w:r>
+            <w:proofErr w:type="spellStart"/>
+            <w:r>
+              <w:rPr>
+                <w:rFonts w:cstheme="minorHAnsi"/>
+              </w:rPr>
+              <w:t>signatureImage</w:t>
+            </w:r>
+            <w:proofErr w:type="spellEnd"/>
+            <w:r>
+              <w:rPr>
+                <w:rFonts w:cstheme="minorHAnsi"/>
+              </w:rPr>
+              <w:t>}</w:t>
+            </w:r>
+          </w:p>
+        </w:tc>
+      </w:tr>
+      <w:tr>
+        <w:tc>
+          <w:tcPr>
+            <w:tcW w:w="5760" w:type="dxa"/>
+          </w:tcPr>
+          <w:p>
+            <w:pPr>
+              <w:spacing w:line="360" w:lineRule="auto"/>
+              <w:jc w:val="center"/>
+              <w:rPr>
+                <w:rFonts w:cstheme="minorHAnsi"/>
+              </w:rPr>
+            </w:pPr>
+          </w:p>
+        </w:tc>
+        <w:tc>
+          <w:tcPr>
+            <w:tcW w:w="3595" w:type="dxa"/>
+          </w:tcPr>
+          <w:p>
+            <w:pPr>
+              <w:spacing w:line="360" w:lineRule="auto"/>
+              <w:jc w:val="center"/>
+              <w:rPr>
+                <w:rFonts w:cstheme="minorHAnsi"/>
+                <w:b/>
+                <w:bCs/>
+              </w:rPr>
+            </w:pPr>
+            <w:r>
+              <w:rPr>
+                <w:rFonts w:cstheme="minorHAnsi"/>
+                <w:b/>
+                <w:bCs/>
+              </w:rPr>
+              <w:t>{</w:t>
+            </w:r>
+            <w:proofErr w:type="spellStart"/>
+            <w:r>
+              <w:rPr>
+                <w:rFonts w:cstheme="minorHAnsi"/>
+                <w:b/>
+                <w:bCs/>
+              </w:rPr>
+              <w:t>full</w:t>
+            </w:r>
+            <w:r>
+              <w:rPr>
+                <w:rFonts w:cstheme="minorHAnsi"/>
+                <w:b/>
+                <w:bCs/>
+              </w:rPr>
+              <w:t>n</w:t>
+            </w:r>
+            <w:r>
+              <w:rPr>
+                <w:rFonts w:cstheme="minorHAnsi"/>
+                <w:b/>
+                <w:bCs/>
+              </w:rPr>
+              <w:t>ame</w:t>
+            </w:r>
+            <w:proofErr w:type="spellEnd"/>
+            <w:r>
+              <w:rPr>
+                <w:rFonts w:cstheme="minorHAnsi"/>
+                <w:b/>
+                <w:bCs/>
+              </w:rPr>
+              <w:t>}</w:t>
             </w:r>
           </w:p>
         </w:tc>
@@ -2097,12 +2399,11 @@
   <w:style w:type="paragraph" w:default="1" w:styleId="Normal">
     <w:name w:val="Normal"/>
     <w:qFormat/>
-    <w:rsid w:val="00406A1C"/>
+    <w:rsid w:val="00CF32FF"/>
   </w:style>
   <w:style w:type="character" w:default="1" w:styleId="DefaultParagraphFont">
     <w:name w:val="Default Paragraph Font"/>
     <w:uiPriority w:val="1"/>
-    <w:semiHidden/>
     <w:unhideWhenUsed/>
   </w:style>
   <w:style w:type="table" w:default="1" w:styleId="TableNormal">

</xml_diff>